<commit_message>
so many things added
</commit_message>
<xml_diff>
--- a/DataStructure/dataStructure.docx
+++ b/DataStructure/dataStructure.docx
@@ -507,7 +507,7 @@
           <w:r>
             <w:fldChar w:fldCharType="separate"/>
           </w:r>
-          <w:hyperlink w:anchor="_Toc54776174" w:history="1">
+          <w:hyperlink w:anchor="_Toc54798057" w:history="1">
             <w:r>
               <w:rPr>
                 <w:rStyle w:val="Hyperlink"/>
@@ -552,7 +552,7 @@
               <w:rPr>
                 <w:webHidden/>
               </w:rPr>
-              <w:instrText xml:space="preserve"> PAGEREF _Toc54776174 \h </w:instrText>
+              <w:instrText xml:space="preserve"> PAGEREF _Toc54798057 \h </w:instrText>
             </w:r>
             <w:r>
               <w:rPr>
@@ -592,7 +592,7 @@
               <w:noProof/>
             </w:rPr>
           </w:pPr>
-          <w:hyperlink w:anchor="_Toc54776175" w:history="1">
+          <w:hyperlink w:anchor="_Toc54798058" w:history="1">
             <w:r>
               <w:rPr>
                 <w:rStyle w:val="Hyperlink"/>
@@ -696,7 +696,7 @@
                 <w:noProof/>
                 <w:webHidden/>
               </w:rPr>
-              <w:instrText xml:space="preserve"> PAGEREF _Toc54776175 \h </w:instrText>
+              <w:instrText xml:space="preserve"> PAGEREF _Toc54798058 \h </w:instrText>
             </w:r>
             <w:r>
               <w:rPr>
@@ -740,7 +740,7 @@
               <w:noProof/>
             </w:rPr>
           </w:pPr>
-          <w:hyperlink w:anchor="_Toc54776176" w:history="1">
+          <w:hyperlink w:anchor="_Toc54798059" w:history="1">
             <w:r>
               <w:rPr>
                 <w:rStyle w:val="Hyperlink"/>
@@ -796,7 +796,7 @@
                 <w:noProof/>
                 <w:webHidden/>
               </w:rPr>
-              <w:instrText xml:space="preserve"> PAGEREF _Toc54776176 \h </w:instrText>
+              <w:instrText xml:space="preserve"> PAGEREF _Toc54798059 \h </w:instrText>
             </w:r>
             <w:r>
               <w:rPr>
@@ -840,7 +840,7 @@
               <w:noProof/>
             </w:rPr>
           </w:pPr>
-          <w:hyperlink w:anchor="_Toc54776177" w:history="1">
+          <w:hyperlink w:anchor="_Toc54798060" w:history="1">
             <w:r>
               <w:rPr>
                 <w:rStyle w:val="Hyperlink"/>
@@ -944,7 +944,7 @@
                 <w:noProof/>
                 <w:webHidden/>
               </w:rPr>
-              <w:instrText xml:space="preserve"> PAGEREF _Toc54776177 \h </w:instrText>
+              <w:instrText xml:space="preserve"> PAGEREF _Toc54798060 \h </w:instrText>
             </w:r>
             <w:r>
               <w:rPr>
@@ -988,7 +988,7 @@
               <w:noProof/>
             </w:rPr>
           </w:pPr>
-          <w:hyperlink w:anchor="_Toc54776178" w:history="1">
+          <w:hyperlink w:anchor="_Toc54798061" w:history="1">
             <w:r>
               <w:rPr>
                 <w:rStyle w:val="Hyperlink"/>
@@ -1032,7 +1032,7 @@
                 <w:noProof/>
                 <w:webHidden/>
               </w:rPr>
-              <w:instrText xml:space="preserve"> PAGEREF _Toc54776178 \h </w:instrText>
+              <w:instrText xml:space="preserve"> PAGEREF _Toc54798061 \h </w:instrText>
             </w:r>
             <w:r>
               <w:rPr>
@@ -1076,7 +1076,7 @@
               <w:noProof/>
             </w:rPr>
           </w:pPr>
-          <w:hyperlink w:anchor="_Toc54776179" w:history="1">
+          <w:hyperlink w:anchor="_Toc54798062" w:history="1">
             <w:r>
               <w:rPr>
                 <w:rStyle w:val="Hyperlink"/>
@@ -1156,7 +1156,7 @@
                 <w:noProof/>
                 <w:webHidden/>
               </w:rPr>
-              <w:instrText xml:space="preserve"> PAGEREF _Toc54776179 \h </w:instrText>
+              <w:instrText xml:space="preserve"> PAGEREF _Toc54798062 \h </w:instrText>
             </w:r>
             <w:r>
               <w:rPr>
@@ -1200,7 +1200,7 @@
               <w:noProof/>
             </w:rPr>
           </w:pPr>
-          <w:hyperlink w:anchor="_Toc54776180" w:history="1">
+          <w:hyperlink w:anchor="_Toc54798063" w:history="1">
             <w:r>
               <w:rPr>
                 <w:rStyle w:val="Hyperlink"/>
@@ -1388,7 +1388,7 @@
                 <w:noProof/>
                 <w:webHidden/>
               </w:rPr>
-              <w:instrText xml:space="preserve"> PAGEREF _Toc54776180 \h </w:instrText>
+              <w:instrText xml:space="preserve"> PAGEREF _Toc54798063 \h </w:instrText>
             </w:r>
             <w:r>
               <w:rPr>
@@ -1432,7 +1432,7 @@
               <w:noProof/>
             </w:rPr>
           </w:pPr>
-          <w:hyperlink w:anchor="_Toc54776181" w:history="1">
+          <w:hyperlink w:anchor="_Toc54798064" w:history="1">
             <w:r>
               <w:rPr>
                 <w:rStyle w:val="Hyperlink"/>
@@ -1552,7 +1552,7 @@
                 <w:noProof/>
                 <w:webHidden/>
               </w:rPr>
-              <w:instrText xml:space="preserve"> PAGEREF _Toc54776181 \h </w:instrText>
+              <w:instrText xml:space="preserve"> PAGEREF _Toc54798064 \h </w:instrText>
             </w:r>
             <w:r>
               <w:rPr>
@@ -1596,7 +1596,7 @@
               <w:noProof/>
             </w:rPr>
           </w:pPr>
-          <w:hyperlink w:anchor="_Toc54776182" w:history="1">
+          <w:hyperlink w:anchor="_Toc54798065" w:history="1">
             <w:r>
               <w:rPr>
                 <w:rStyle w:val="Hyperlink"/>
@@ -1688,7 +1688,7 @@
                 <w:noProof/>
                 <w:webHidden/>
               </w:rPr>
-              <w:instrText xml:space="preserve"> PAGEREF _Toc54776182 \h </w:instrText>
+              <w:instrText xml:space="preserve"> PAGEREF _Toc54798065 \h </w:instrText>
             </w:r>
             <w:r>
               <w:rPr>
@@ -1732,7 +1732,7 @@
               <w:noProof/>
             </w:rPr>
           </w:pPr>
-          <w:hyperlink w:anchor="_Toc54776183" w:history="1">
+          <w:hyperlink w:anchor="_Toc54798066" w:history="1">
             <w:r>
               <w:rPr>
                 <w:rStyle w:val="Hyperlink"/>
@@ -1862,7 +1862,7 @@
                 <w:noProof/>
                 <w:webHidden/>
               </w:rPr>
-              <w:instrText xml:space="preserve"> PAGEREF _Toc54776183 \h </w:instrText>
+              <w:instrText xml:space="preserve"> PAGEREF _Toc54798066 \h </w:instrText>
             </w:r>
             <w:r>
               <w:rPr>
@@ -1888,70 +1888,6 @@
             <w:r>
               <w:rPr>
                 <w:noProof/>
-                <w:webHidden/>
-              </w:rPr>
-              <w:fldChar w:fldCharType="end"/>
-            </w:r>
-          </w:hyperlink>
-        </w:p>
-        <w:p>
-          <w:pPr>
-            <w:pStyle w:val="TOC1"/>
-            <w:rPr>
-              <w:rFonts w:asciiTheme="minorHAnsi" w:eastAsiaTheme="minorEastAsia" w:hAnsiTheme="minorHAnsi" w:cstheme="minorBidi"/>
-              <w:sz w:val="22"/>
-              <w:szCs w:val="22"/>
-              <w:lang w:bidi="ar-SA"/>
-            </w:rPr>
-          </w:pPr>
-          <w:hyperlink w:anchor="_Toc54776184" w:history="1">
-            <w:r>
-              <w:rPr>
-                <w:rStyle w:val="Hyperlink"/>
-                <w:b/>
-                <w:bCs/>
-                <w:rtl/>
-              </w:rPr>
-              <w:t>جست و جو ها</w:t>
-            </w:r>
-            <w:r>
-              <w:rPr>
-                <w:webHidden/>
-              </w:rPr>
-              <w:tab/>
-            </w:r>
-            <w:r>
-              <w:rPr>
-                <w:webHidden/>
-              </w:rPr>
-              <w:fldChar w:fldCharType="begin"/>
-            </w:r>
-            <w:r>
-              <w:rPr>
-                <w:webHidden/>
-              </w:rPr>
-              <w:instrText xml:space="preserve"> PAGEREF _Toc54776184 \h </w:instrText>
-            </w:r>
-            <w:r>
-              <w:rPr>
-                <w:webHidden/>
-              </w:rPr>
-            </w:r>
-            <w:r>
-              <w:rPr>
-                <w:webHidden/>
-              </w:rPr>
-              <w:fldChar w:fldCharType="separate"/>
-            </w:r>
-            <w:r>
-              <w:rPr>
-                <w:webHidden/>
-                <w:rtl/>
-              </w:rPr>
-              <w:t>10</w:t>
-            </w:r>
-            <w:r>
-              <w:rPr>
                 <w:webHidden/>
               </w:rPr>
               <w:fldChar w:fldCharType="end"/>
@@ -1970,7 +1906,7 @@
               <w:noProof/>
             </w:rPr>
           </w:pPr>
-          <w:hyperlink w:anchor="_Toc54776185" w:history="1">
+          <w:hyperlink w:anchor="_Toc54798067" w:history="1">
             <w:r>
               <w:rPr>
                 <w:rStyle w:val="Hyperlink"/>
@@ -1979,8 +1915,9 @@
                 <w:bCs/>
                 <w:noProof/>
                 <w:rtl/>
-              </w:rPr>
-              <w:t>جست و جو</w:t>
+                <w:lang w:bidi="fa-IR"/>
+              </w:rPr>
+              <w:t>مسئله ز</w:t>
             </w:r>
             <w:r>
               <w:rPr>
@@ -1990,8 +1927,21 @@
                 <w:bCs/>
                 <w:noProof/>
                 <w:rtl/>
+                <w:lang w:bidi="fa-IR"/>
               </w:rPr>
               <w:t>ی</w:t>
+            </w:r>
+            <w:r>
+              <w:rPr>
+                <w:rStyle w:val="Hyperlink"/>
+                <w:rFonts w:ascii="Vazir" w:hAnsi="Vazir" w:cs="Vazir" w:hint="eastAsia"/>
+                <w:b/>
+                <w:bCs/>
+                <w:noProof/>
+                <w:rtl/>
+                <w:lang w:bidi="fa-IR"/>
+              </w:rPr>
+              <w:t>ر</w:t>
             </w:r>
             <w:r>
               <w:rPr>
@@ -2001,8 +1951,9 @@
                 <w:bCs/>
                 <w:noProof/>
                 <w:rtl/>
-              </w:rPr>
-              <w:t xml:space="preserve"> خط</w:t>
+                <w:lang w:bidi="fa-IR"/>
+              </w:rPr>
+              <w:t xml:space="preserve"> را بررس</w:t>
             </w:r>
             <w:r>
               <w:rPr>
@@ -2012,8 +1963,57 @@
                 <w:bCs/>
                 <w:noProof/>
                 <w:rtl/>
+                <w:lang w:bidi="fa-IR"/>
               </w:rPr>
               <w:t>ی</w:t>
+            </w:r>
+            <w:r>
+              <w:rPr>
+                <w:rStyle w:val="Hyperlink"/>
+                <w:rFonts w:ascii="Vazir" w:hAnsi="Vazir" w:cs="Vazir"/>
+                <w:b/>
+                <w:bCs/>
+                <w:noProof/>
+                <w:rtl/>
+                <w:lang w:bidi="fa-IR"/>
+              </w:rPr>
+              <w:t xml:space="preserve"> کن</w:t>
+            </w:r>
+            <w:r>
+              <w:rPr>
+                <w:rStyle w:val="Hyperlink"/>
+                <w:rFonts w:ascii="Vazir" w:hAnsi="Vazir" w:cs="Vazir" w:hint="cs"/>
+                <w:b/>
+                <w:bCs/>
+                <w:noProof/>
+                <w:rtl/>
+                <w:lang w:bidi="fa-IR"/>
+              </w:rPr>
+              <w:t>ی</w:t>
+            </w:r>
+            <w:r>
+              <w:rPr>
+                <w:rStyle w:val="Hyperlink"/>
+                <w:rFonts w:ascii="Vazir" w:hAnsi="Vazir" w:cs="Vazir" w:hint="eastAsia"/>
+                <w:b/>
+                <w:bCs/>
+                <w:noProof/>
+                <w:rtl/>
+                <w:lang w:bidi="fa-IR"/>
+              </w:rPr>
+              <w:t>د</w:t>
+            </w:r>
+            <w:r>
+              <w:rPr>
+                <w:rStyle w:val="Hyperlink"/>
+                <w:rFonts w:ascii="Vazir" w:hAnsi="Vazir" w:cs="Vazir"/>
+                <w:b/>
+                <w:bCs/>
+                <w:noProof/>
+                <w:rtl/>
+                <w:lang w:bidi="fa-IR"/>
+              </w:rPr>
+              <w:t>.</w:t>
             </w:r>
             <w:r>
               <w:rPr>
@@ -2034,7 +2034,7 @@
                 <w:noProof/>
                 <w:webHidden/>
               </w:rPr>
-              <w:instrText xml:space="preserve"> PAGEREF _Toc54776185 \h </w:instrText>
+              <w:instrText xml:space="preserve"> PAGEREF _Toc54798067 \h </w:instrText>
             </w:r>
             <w:r>
               <w:rPr>
@@ -2055,11 +2055,75 @@
                 <w:webHidden/>
                 <w:rtl/>
               </w:rPr>
-              <w:t>10</w:t>
+              <w:t>9</w:t>
             </w:r>
             <w:r>
               <w:rPr>
                 <w:noProof/>
+                <w:webHidden/>
+              </w:rPr>
+              <w:fldChar w:fldCharType="end"/>
+            </w:r>
+          </w:hyperlink>
+        </w:p>
+        <w:p>
+          <w:pPr>
+            <w:pStyle w:val="TOC1"/>
+            <w:rPr>
+              <w:rFonts w:asciiTheme="minorHAnsi" w:eastAsiaTheme="minorEastAsia" w:hAnsiTheme="minorHAnsi" w:cstheme="minorBidi"/>
+              <w:sz w:val="22"/>
+              <w:szCs w:val="22"/>
+              <w:lang w:bidi="ar-SA"/>
+            </w:rPr>
+          </w:pPr>
+          <w:hyperlink w:anchor="_Toc54798068" w:history="1">
+            <w:r>
+              <w:rPr>
+                <w:rStyle w:val="Hyperlink"/>
+                <w:b/>
+                <w:bCs/>
+                <w:rtl/>
+              </w:rPr>
+              <w:t>جست و جو ها</w:t>
+            </w:r>
+            <w:r>
+              <w:rPr>
+                <w:webHidden/>
+              </w:rPr>
+              <w:tab/>
+            </w:r>
+            <w:r>
+              <w:rPr>
+                <w:webHidden/>
+              </w:rPr>
+              <w:fldChar w:fldCharType="begin"/>
+            </w:r>
+            <w:r>
+              <w:rPr>
+                <w:webHidden/>
+              </w:rPr>
+              <w:instrText xml:space="preserve"> PAGEREF _Toc54798068 \h </w:instrText>
+            </w:r>
+            <w:r>
+              <w:rPr>
+                <w:webHidden/>
+              </w:rPr>
+            </w:r>
+            <w:r>
+              <w:rPr>
+                <w:webHidden/>
+              </w:rPr>
+              <w:fldChar w:fldCharType="separate"/>
+            </w:r>
+            <w:r>
+              <w:rPr>
+                <w:webHidden/>
+                <w:rtl/>
+              </w:rPr>
+              <w:t>11</w:t>
+            </w:r>
+            <w:r>
+              <w:rPr>
                 <w:webHidden/>
               </w:rPr>
               <w:fldChar w:fldCharType="end"/>
@@ -2078,7 +2142,7 @@
               <w:noProof/>
             </w:rPr>
           </w:pPr>
-          <w:hyperlink w:anchor="_Toc54776186" w:history="1">
+          <w:hyperlink w:anchor="_Toc54798069" w:history="1">
             <w:r>
               <w:rPr>
                 <w:rStyle w:val="Hyperlink"/>
@@ -2110,7 +2174,7 @@
                 <w:noProof/>
                 <w:rtl/>
               </w:rPr>
-              <w:t xml:space="preserve"> دودو</w:t>
+              <w:t xml:space="preserve"> خط</w:t>
             </w:r>
             <w:r>
               <w:rPr>
@@ -2121,7 +2185,7 @@
                 <w:noProof/>
                 <w:rtl/>
               </w:rPr>
-              <w:t>یی</w:t>
+              <w:t>ی</w:t>
             </w:r>
             <w:r>
               <w:rPr>
@@ -2142,7 +2206,7 @@
                 <w:noProof/>
                 <w:webHidden/>
               </w:rPr>
-              <w:instrText xml:space="preserve"> PAGEREF _Toc54776186 \h </w:instrText>
+              <w:instrText xml:space="preserve"> PAGEREF _Toc54798069 \h </w:instrText>
             </w:r>
             <w:r>
               <w:rPr>
@@ -2163,7 +2227,7 @@
                 <w:webHidden/>
                 <w:rtl/>
               </w:rPr>
-              <w:t>10</w:t>
+              <w:t>11</w:t>
             </w:r>
             <w:r>
               <w:rPr>
@@ -2186,7 +2250,7 @@
               <w:noProof/>
             </w:rPr>
           </w:pPr>
-          <w:hyperlink w:anchor="_Toc54776187" w:history="1">
+          <w:hyperlink w:anchor="_Toc54798070" w:history="1">
             <w:r>
               <w:rPr>
                 <w:rStyle w:val="Hyperlink"/>
@@ -2196,7 +2260,7 @@
                 <w:noProof/>
                 <w:rtl/>
               </w:rPr>
-              <w:t>ماتر</w:t>
+              <w:t>جست و جو</w:t>
             </w:r>
             <w:r>
               <w:rPr>
@@ -2218,7 +2282,18 @@
                 <w:noProof/>
                 <w:rtl/>
               </w:rPr>
-              <w:t>س اسپارس</w:t>
+              <w:t xml:space="preserve"> دودو</w:t>
+            </w:r>
+            <w:r>
+              <w:rPr>
+                <w:rStyle w:val="Hyperlink"/>
+                <w:rFonts w:ascii="Vazir" w:hAnsi="Vazir" w:cs="Vazir" w:hint="cs"/>
+                <w:b/>
+                <w:bCs/>
+                <w:noProof/>
+                <w:rtl/>
+              </w:rPr>
+              <w:t>یی</w:t>
             </w:r>
             <w:r>
               <w:rPr>
@@ -2239,7 +2314,7 @@
                 <w:noProof/>
                 <w:webHidden/>
               </w:rPr>
-              <w:instrText xml:space="preserve"> PAGEREF _Toc54776187 \h </w:instrText>
+              <w:instrText xml:space="preserve"> PAGEREF _Toc54798070 \h </w:instrText>
             </w:r>
             <w:r>
               <w:rPr>
@@ -2260,85 +2335,11 @@
                 <w:webHidden/>
                 <w:rtl/>
               </w:rPr>
-              <w:t>10</w:t>
+              <w:t>11</w:t>
             </w:r>
             <w:r>
               <w:rPr>
                 <w:noProof/>
-                <w:webHidden/>
-              </w:rPr>
-              <w:fldChar w:fldCharType="end"/>
-            </w:r>
-          </w:hyperlink>
-        </w:p>
-        <w:p>
-          <w:pPr>
-            <w:pStyle w:val="TOC1"/>
-            <w:rPr>
-              <w:rFonts w:asciiTheme="minorHAnsi" w:eastAsiaTheme="minorEastAsia" w:hAnsiTheme="minorHAnsi" w:cstheme="minorBidi"/>
-              <w:sz w:val="22"/>
-              <w:szCs w:val="22"/>
-              <w:lang w:bidi="ar-SA"/>
-            </w:rPr>
-          </w:pPr>
-          <w:hyperlink w:anchor="_Toc54776188" w:history="1">
-            <w:r>
-              <w:rPr>
-                <w:rStyle w:val="Hyperlink"/>
-                <w:b/>
-                <w:bCs/>
-                <w:rtl/>
-              </w:rPr>
-              <w:t>مرتب ساز</w:t>
-            </w:r>
-            <w:r>
-              <w:rPr>
-                <w:rStyle w:val="Hyperlink"/>
-                <w:rFonts w:hint="cs"/>
-                <w:b/>
-                <w:bCs/>
-                <w:rtl/>
-              </w:rPr>
-              <w:t>ی</w:t>
-            </w:r>
-            <w:r>
-              <w:rPr>
-                <w:webHidden/>
-              </w:rPr>
-              <w:tab/>
-            </w:r>
-            <w:r>
-              <w:rPr>
-                <w:webHidden/>
-              </w:rPr>
-              <w:fldChar w:fldCharType="begin"/>
-            </w:r>
-            <w:r>
-              <w:rPr>
-                <w:webHidden/>
-              </w:rPr>
-              <w:instrText xml:space="preserve"> PAGEREF _Toc54776188 \h </w:instrText>
-            </w:r>
-            <w:r>
-              <w:rPr>
-                <w:webHidden/>
-              </w:rPr>
-            </w:r>
-            <w:r>
-              <w:rPr>
-                <w:webHidden/>
-              </w:rPr>
-              <w:fldChar w:fldCharType="separate"/>
-            </w:r>
-            <w:r>
-              <w:rPr>
-                <w:webHidden/>
-                <w:rtl/>
-              </w:rPr>
-              <w:t>11</w:t>
-            </w:r>
-            <w:r>
-              <w:rPr>
                 <w:webHidden/>
               </w:rPr>
               <w:fldChar w:fldCharType="end"/>
@@ -2357,7 +2358,7 @@
               <w:noProof/>
             </w:rPr>
           </w:pPr>
-          <w:hyperlink w:anchor="_Toc54776189" w:history="1">
+          <w:hyperlink w:anchor="_Toc54798071" w:history="1">
             <w:r>
               <w:rPr>
                 <w:rStyle w:val="Hyperlink"/>
@@ -2367,7 +2368,7 @@
                 <w:noProof/>
                 <w:rtl/>
               </w:rPr>
-              <w:t>مرتب ساز</w:t>
+              <w:t>ماتر</w:t>
             </w:r>
             <w:r>
               <w:rPr>
@@ -2383,13 +2384,173 @@
             <w:r>
               <w:rPr>
                 <w:rStyle w:val="Hyperlink"/>
+                <w:rFonts w:ascii="Vazir" w:hAnsi="Vazir" w:cs="Vazir" w:hint="eastAsia"/>
+                <w:b/>
+                <w:bCs/>
+                <w:noProof/>
+                <w:rtl/>
+              </w:rPr>
+              <w:t>س</w:t>
+            </w:r>
+            <w:r>
+              <w:rPr>
+                <w:rStyle w:val="Hyperlink"/>
                 <w:rFonts w:ascii="Vazir" w:hAnsi="Vazir" w:cs="Vazir"/>
                 <w:b/>
                 <w:bCs/>
                 <w:noProof/>
                 <w:rtl/>
               </w:rPr>
-              <w:t xml:space="preserve"> انتخاب</w:t>
+              <w:t xml:space="preserve"> اسپارس</w:t>
+            </w:r>
+            <w:r>
+              <w:rPr>
+                <w:noProof/>
+                <w:webHidden/>
+              </w:rPr>
+              <w:tab/>
+            </w:r>
+            <w:r>
+              <w:rPr>
+                <w:noProof/>
+                <w:webHidden/>
+              </w:rPr>
+              <w:fldChar w:fldCharType="begin"/>
+            </w:r>
+            <w:r>
+              <w:rPr>
+                <w:noProof/>
+                <w:webHidden/>
+              </w:rPr>
+              <w:instrText xml:space="preserve"> PAGEREF _Toc54798071 \h </w:instrText>
+            </w:r>
+            <w:r>
+              <w:rPr>
+                <w:noProof/>
+                <w:webHidden/>
+              </w:rPr>
+            </w:r>
+            <w:r>
+              <w:rPr>
+                <w:noProof/>
+                <w:webHidden/>
+              </w:rPr>
+              <w:fldChar w:fldCharType="separate"/>
+            </w:r>
+            <w:r>
+              <w:rPr>
+                <w:noProof/>
+                <w:webHidden/>
+                <w:rtl/>
+              </w:rPr>
+              <w:t>11</w:t>
+            </w:r>
+            <w:r>
+              <w:rPr>
+                <w:noProof/>
+                <w:webHidden/>
+              </w:rPr>
+              <w:fldChar w:fldCharType="end"/>
+            </w:r>
+          </w:hyperlink>
+        </w:p>
+        <w:p>
+          <w:pPr>
+            <w:pStyle w:val="TOC1"/>
+            <w:rPr>
+              <w:rFonts w:asciiTheme="minorHAnsi" w:eastAsiaTheme="minorEastAsia" w:hAnsiTheme="minorHAnsi" w:cstheme="minorBidi"/>
+              <w:sz w:val="22"/>
+              <w:szCs w:val="22"/>
+              <w:lang w:bidi="ar-SA"/>
+            </w:rPr>
+          </w:pPr>
+          <w:hyperlink w:anchor="_Toc54798072" w:history="1">
+            <w:r>
+              <w:rPr>
+                <w:rStyle w:val="Hyperlink"/>
+                <w:b/>
+                <w:bCs/>
+                <w:rtl/>
+              </w:rPr>
+              <w:t>مرتب ساز</w:t>
+            </w:r>
+            <w:r>
+              <w:rPr>
+                <w:rStyle w:val="Hyperlink"/>
+                <w:rFonts w:hint="cs"/>
+                <w:b/>
+                <w:bCs/>
+                <w:rtl/>
+              </w:rPr>
+              <w:t>ی</w:t>
+            </w:r>
+            <w:r>
+              <w:rPr>
+                <w:webHidden/>
+              </w:rPr>
+              <w:tab/>
+            </w:r>
+            <w:r>
+              <w:rPr>
+                <w:webHidden/>
+              </w:rPr>
+              <w:fldChar w:fldCharType="begin"/>
+            </w:r>
+            <w:r>
+              <w:rPr>
+                <w:webHidden/>
+              </w:rPr>
+              <w:instrText xml:space="preserve"> PAGEREF _Toc54798072 \h </w:instrText>
+            </w:r>
+            <w:r>
+              <w:rPr>
+                <w:webHidden/>
+              </w:rPr>
+            </w:r>
+            <w:r>
+              <w:rPr>
+                <w:webHidden/>
+              </w:rPr>
+              <w:fldChar w:fldCharType="separate"/>
+            </w:r>
+            <w:r>
+              <w:rPr>
+                <w:webHidden/>
+                <w:rtl/>
+              </w:rPr>
+              <w:t>12</w:t>
+            </w:r>
+            <w:r>
+              <w:rPr>
+                <w:webHidden/>
+              </w:rPr>
+              <w:fldChar w:fldCharType="end"/>
+            </w:r>
+          </w:hyperlink>
+        </w:p>
+        <w:p>
+          <w:pPr>
+            <w:pStyle w:val="TOC2"/>
+            <w:tabs>
+              <w:tab w:val="right" w:leader="dot" w:pos="9350"/>
+            </w:tabs>
+            <w:bidi/>
+            <w:rPr>
+              <w:rFonts w:eastAsiaTheme="minorEastAsia"/>
+              <w:noProof/>
+            </w:rPr>
+          </w:pPr>
+          <w:hyperlink w:anchor="_Toc54798073" w:history="1">
+            <w:r>
+              <w:rPr>
+                <w:rStyle w:val="Hyperlink"/>
+                <w:rFonts w:ascii="Vazir" w:hAnsi="Vazir" w:cs="Vazir"/>
+                <w:b/>
+                <w:bCs/>
+                <w:noProof/>
+                <w:rtl/>
+              </w:rPr>
+              <w:t>مرتب ساز</w:t>
             </w:r>
             <w:r>
               <w:rPr>
@@ -2404,6 +2565,28 @@
             </w:r>
             <w:r>
               <w:rPr>
+                <w:rStyle w:val="Hyperlink"/>
+                <w:rFonts w:ascii="Vazir" w:hAnsi="Vazir" w:cs="Vazir"/>
+                <w:b/>
+                <w:bCs/>
+                <w:noProof/>
+                <w:rtl/>
+              </w:rPr>
+              <w:t xml:space="preserve"> انتخاب</w:t>
+            </w:r>
+            <w:r>
+              <w:rPr>
+                <w:rStyle w:val="Hyperlink"/>
+                <w:rFonts w:ascii="Vazir" w:hAnsi="Vazir" w:cs="Vazir" w:hint="cs"/>
+                <w:b/>
+                <w:bCs/>
+                <w:noProof/>
+                <w:rtl/>
+              </w:rPr>
+              <w:t>ی</w:t>
+            </w:r>
+            <w:r>
+              <w:rPr>
                 <w:noProof/>
                 <w:webHidden/>
               </w:rPr>
@@ -2421,7 +2604,7 @@
                 <w:noProof/>
                 <w:webHidden/>
               </w:rPr>
-              <w:instrText xml:space="preserve"> PAGEREF _Toc54776189 \h </w:instrText>
+              <w:instrText xml:space="preserve"> PAGEREF _Toc54798073 \h </w:instrText>
             </w:r>
             <w:r>
               <w:rPr>
@@ -2442,7 +2625,7 @@
                 <w:webHidden/>
                 <w:rtl/>
               </w:rPr>
-              <w:t>11</w:t>
+              <w:t>12</w:t>
             </w:r>
             <w:r>
               <w:rPr>
@@ -2523,7 +2706,7 @@
           <w:lang w:bidi="fa-IR"/>
         </w:rPr>
       </w:pPr>
-      <w:bookmarkStart w:id="0" w:name="_Toc54776174"/>
+      <w:bookmarkStart w:id="0" w:name="_Toc54798057"/>
       <w:r>
         <w:rPr>
           <w:rFonts w:ascii="Vazir" w:hAnsi="Vazir" w:cs="Vazir" w:hint="cs"/>
@@ -2578,7 +2761,7 @@
           <w:lang w:bidi="fa-IR"/>
         </w:rPr>
       </w:pPr>
-      <w:bookmarkStart w:id="1" w:name="_Toc54776175"/>
+      <w:bookmarkStart w:id="1" w:name="_Toc54798058"/>
       <w:r>
         <w:rPr>
           <w:rFonts w:ascii="Vazir" w:hAnsi="Vazir" w:cs="Vazir" w:hint="cs"/>
@@ -2744,6 +2927,7 @@
         </w:rPr>
         <w:t>    </w:t>
       </w:r>
+      <w:proofErr w:type="gramStart"/>
       <w:r>
         <w:rPr>
           <w:color w:val="F0E68C"/>
@@ -2756,6 +2940,7 @@
         </w:rPr>
         <w:t>(</w:t>
       </w:r>
+      <w:proofErr w:type="gramEnd"/>
       <w:r>
         <w:rPr>
           <w:color w:val="F0E68C"/>
@@ -3023,6 +3208,7 @@
         <w:t>console.log(</w:t>
       </w:r>
       <w:proofErr w:type="spellStart"/>
+      <w:proofErr w:type="gramStart"/>
       <w:r>
         <w:rPr>
           <w:color w:val="FFFFFF"/>
@@ -3036,6 +3222,7 @@
         </w:rPr>
         <w:t>(</w:t>
       </w:r>
+      <w:proofErr w:type="gramEnd"/>
       <w:r>
         <w:rPr>
           <w:color w:val="CD5C5C"/>
@@ -3876,7 +4063,14 @@
         <w:rPr>
           <w:color w:val="FFFFFF"/>
         </w:rPr>
-        <w:t>    }</w:t>
+        <w:t>    </w:t>
+      </w:r>
+      <w:proofErr w:type="gramStart"/>
+      <w:r>
+        <w:rPr>
+          <w:color w:val="FFFFFF"/>
+        </w:rPr>
+        <w:t>}</w:t>
       </w:r>
       <w:r>
         <w:rPr>
@@ -3884,6 +4078,7 @@
         </w:rPr>
         <w:t>else</w:t>
       </w:r>
+      <w:proofErr w:type="gramEnd"/>
       <w:r>
         <w:rPr>
           <w:color w:val="FFFFFF"/>
@@ -3930,7 +4125,21 @@
         <w:rPr>
           <w:color w:val="FFFFFF"/>
         </w:rPr>
-        <w:t> factorial = a * fact(a - </w:t>
+        <w:t> factorial = a * </w:t>
+      </w:r>
+      <w:proofErr w:type="gramStart"/>
+      <w:r>
+        <w:rPr>
+          <w:color w:val="FFFFFF"/>
+        </w:rPr>
+        <w:t>fact(</w:t>
+      </w:r>
+      <w:proofErr w:type="gramEnd"/>
+      <w:r>
+        <w:rPr>
+          <w:color w:val="FFFFFF"/>
+        </w:rPr>
+        <w:t>a - </w:t>
       </w:r>
       <w:r>
         <w:rPr>
@@ -4123,7 +4332,27 @@
           <w:szCs w:val="24"/>
           <w:lang w:bidi="fa-IR"/>
         </w:rPr>
-        <w:t xml:space="preserve"> return n x fact(n -1)</w:t>
+        <w:t xml:space="preserve"> return n x </w:t>
+      </w:r>
+      <w:proofErr w:type="gramStart"/>
+      <w:r>
+        <w:rPr>
+          <w:rFonts w:ascii="Vazir" w:hAnsi="Vazir" w:cs="Vazir"/>
+          <w:sz w:val="24"/>
+          <w:szCs w:val="24"/>
+          <w:lang w:bidi="fa-IR"/>
+        </w:rPr>
+        <w:t>fact(</w:t>
+      </w:r>
+      <w:proofErr w:type="gramEnd"/>
+      <w:r>
+        <w:rPr>
+          <w:rFonts w:ascii="Vazir" w:hAnsi="Vazir" w:cs="Vazir"/>
+          <w:sz w:val="24"/>
+          <w:szCs w:val="24"/>
+          <w:lang w:bidi="fa-IR"/>
+        </w:rPr>
+        <w:t>n -1)</w:t>
       </w:r>
     </w:p>
     <w:p>
@@ -4145,7 +4374,27 @@
           <w:szCs w:val="24"/>
           <w:lang w:bidi="fa-IR"/>
         </w:rPr>
-        <w:t>4! = 4 x fact(3)</w:t>
+        <w:t xml:space="preserve">4! = 4 x </w:t>
+      </w:r>
+      <w:proofErr w:type="gramStart"/>
+      <w:r>
+        <w:rPr>
+          <w:rFonts w:ascii="Vazir" w:hAnsi="Vazir" w:cs="Vazir"/>
+          <w:sz w:val="24"/>
+          <w:szCs w:val="24"/>
+          <w:lang w:bidi="fa-IR"/>
+        </w:rPr>
+        <w:t>fact(</w:t>
+      </w:r>
+      <w:proofErr w:type="gramEnd"/>
+      <w:r>
+        <w:rPr>
+          <w:rFonts w:ascii="Vazir" w:hAnsi="Vazir" w:cs="Vazir"/>
+          <w:sz w:val="24"/>
+          <w:szCs w:val="24"/>
+          <w:lang w:bidi="fa-IR"/>
+        </w:rPr>
+        <w:t>3)</w:t>
       </w:r>
     </w:p>
     <w:p>
@@ -4160,14 +4409,25 @@
           <w:lang w:bidi="fa-IR"/>
         </w:rPr>
       </w:pPr>
-      <w:r>
-        <w:rPr>
-          <w:rFonts w:ascii="Vazir" w:hAnsi="Vazir" w:cs="Vazir"/>
-          <w:sz w:val="24"/>
-          <w:szCs w:val="24"/>
-          <w:lang w:bidi="fa-IR"/>
-        </w:rPr>
-        <w:t>fact(3) = 3 x fact(2)</w:t>
+      <w:proofErr w:type="gramStart"/>
+      <w:r>
+        <w:rPr>
+          <w:rFonts w:ascii="Vazir" w:hAnsi="Vazir" w:cs="Vazir"/>
+          <w:sz w:val="24"/>
+          <w:szCs w:val="24"/>
+          <w:lang w:bidi="fa-IR"/>
+        </w:rPr>
+        <w:t>fact(</w:t>
+      </w:r>
+      <w:proofErr w:type="gramEnd"/>
+      <w:r>
+        <w:rPr>
+          <w:rFonts w:ascii="Vazir" w:hAnsi="Vazir" w:cs="Vazir"/>
+          <w:sz w:val="24"/>
+          <w:szCs w:val="24"/>
+          <w:lang w:bidi="fa-IR"/>
+        </w:rPr>
+        <w:t>3) = 3 x fact(2)</w:t>
       </w:r>
     </w:p>
     <w:p>
@@ -4182,14 +4442,25 @@
           <w:lang w:bidi="fa-IR"/>
         </w:rPr>
       </w:pPr>
-      <w:r>
-        <w:rPr>
-          <w:rFonts w:ascii="Vazir" w:hAnsi="Vazir" w:cs="Vazir"/>
-          <w:sz w:val="24"/>
-          <w:szCs w:val="24"/>
-          <w:lang w:bidi="fa-IR"/>
-        </w:rPr>
-        <w:t>fact(2) = 2 x fact(1)</w:t>
+      <w:proofErr w:type="gramStart"/>
+      <w:r>
+        <w:rPr>
+          <w:rFonts w:ascii="Vazir" w:hAnsi="Vazir" w:cs="Vazir"/>
+          <w:sz w:val="24"/>
+          <w:szCs w:val="24"/>
+          <w:lang w:bidi="fa-IR"/>
+        </w:rPr>
+        <w:t>fact(</w:t>
+      </w:r>
+      <w:proofErr w:type="gramEnd"/>
+      <w:r>
+        <w:rPr>
+          <w:rFonts w:ascii="Vazir" w:hAnsi="Vazir" w:cs="Vazir"/>
+          <w:sz w:val="24"/>
+          <w:szCs w:val="24"/>
+          <w:lang w:bidi="fa-IR"/>
+        </w:rPr>
+        <w:t>2) = 2 x fact(1)</w:t>
       </w:r>
     </w:p>
     <w:p>
@@ -4356,7 +4627,7 @@
           <w:lang w:bidi="fa-IR"/>
         </w:rPr>
       </w:pPr>
-      <w:bookmarkStart w:id="2" w:name="_Toc54776176"/>
+      <w:bookmarkStart w:id="2" w:name="_Toc54798059"/>
       <w:r>
         <w:rPr>
           <w:rFonts w:ascii="Vazir" w:hAnsi="Vazir" w:cs="Vazir" w:hint="cs"/>
@@ -4423,8 +4694,18 @@
           <w:sz w:val="24"/>
           <w:szCs w:val="24"/>
         </w:rPr>
-        <w:t> p = (a, b) =&gt;{</w:t>
-      </w:r>
+        <w:t> p = (a, b) =</w:t>
+      </w:r>
+      <w:proofErr w:type="gramStart"/>
+      <w:r>
+        <w:rPr>
+          <w:color w:val="FFFFFF"/>
+          <w:sz w:val="24"/>
+          <w:szCs w:val="24"/>
+        </w:rPr>
+        <w:t>&gt;{</w:t>
+      </w:r>
+      <w:proofErr w:type="gramEnd"/>
     </w:p>
     <w:p>
       <w:pPr>
@@ -4587,7 +4868,25 @@
           <w:sz w:val="24"/>
           <w:szCs w:val="24"/>
         </w:rPr>
-        <w:t> + p(a, b-</w:t>
+        <w:t> + </w:t>
+      </w:r>
+      <w:proofErr w:type="gramStart"/>
+      <w:r>
+        <w:rPr>
+          <w:color w:val="FFFFFF"/>
+          <w:sz w:val="24"/>
+          <w:szCs w:val="24"/>
+        </w:rPr>
+        <w:t>p(</w:t>
+      </w:r>
+      <w:proofErr w:type="gramEnd"/>
+      <w:r>
+        <w:rPr>
+          <w:color w:val="FFFFFF"/>
+          <w:sz w:val="24"/>
+          <w:szCs w:val="24"/>
+        </w:rPr>
+        <w:t>a, b-</w:t>
       </w:r>
       <w:r>
         <w:rPr>
@@ -4665,6 +4964,7 @@
           <w:szCs w:val="24"/>
         </w:rPr>
       </w:pPr>
+      <w:proofErr w:type="gramStart"/>
       <w:r>
         <w:rPr>
           <w:color w:val="FFFFFF"/>
@@ -4674,6 +4974,7 @@
         <w:t>console.log(</w:t>
       </w:r>
       <w:proofErr w:type="spellStart"/>
+      <w:proofErr w:type="gramEnd"/>
       <w:r>
         <w:rPr>
           <w:color w:val="FFFFFF"/>
@@ -4784,14 +5085,25 @@
           <w:lang w:bidi="fa-IR"/>
         </w:rPr>
       </w:pPr>
-      <w:r>
-        <w:rPr>
-          <w:rFonts w:ascii="Vazir" w:hAnsi="Vazir" w:cs="Vazir"/>
-          <w:sz w:val="24"/>
-          <w:szCs w:val="24"/>
-          <w:lang w:bidi="fa-IR"/>
-        </w:rPr>
-        <w:t>p(3, 5)</w:t>
+      <w:proofErr w:type="gramStart"/>
+      <w:r>
+        <w:rPr>
+          <w:rFonts w:ascii="Vazir" w:hAnsi="Vazir" w:cs="Vazir"/>
+          <w:sz w:val="24"/>
+          <w:szCs w:val="24"/>
+          <w:lang w:bidi="fa-IR"/>
+        </w:rPr>
+        <w:t>p(</w:t>
+      </w:r>
+      <w:proofErr w:type="gramEnd"/>
+      <w:r>
+        <w:rPr>
+          <w:rFonts w:ascii="Vazir" w:hAnsi="Vazir" w:cs="Vazir"/>
+          <w:sz w:val="24"/>
+          <w:szCs w:val="24"/>
+          <w:lang w:bidi="fa-IR"/>
+        </w:rPr>
+        <w:t>3, 5)</w:t>
       </w:r>
     </w:p>
     <w:p>
@@ -4805,14 +5117,25 @@
           <w:lang w:bidi="fa-IR"/>
         </w:rPr>
       </w:pPr>
-      <w:r>
-        <w:rPr>
-          <w:rFonts w:ascii="Vazir" w:hAnsi="Vazir" w:cs="Vazir"/>
-          <w:sz w:val="24"/>
-          <w:szCs w:val="24"/>
-          <w:lang w:bidi="fa-IR"/>
-        </w:rPr>
-        <w:t xml:space="preserve">p(3, 5) </w:t>
+      <w:proofErr w:type="gramStart"/>
+      <w:r>
+        <w:rPr>
+          <w:rFonts w:ascii="Vazir" w:hAnsi="Vazir" w:cs="Vazir"/>
+          <w:sz w:val="24"/>
+          <w:szCs w:val="24"/>
+          <w:lang w:bidi="fa-IR"/>
+        </w:rPr>
+        <w:t>p(</w:t>
+      </w:r>
+      <w:proofErr w:type="gramEnd"/>
+      <w:r>
+        <w:rPr>
+          <w:rFonts w:ascii="Vazir" w:hAnsi="Vazir" w:cs="Vazir"/>
+          <w:sz w:val="24"/>
+          <w:szCs w:val="24"/>
+          <w:lang w:bidi="fa-IR"/>
+        </w:rPr>
+        <w:t xml:space="preserve">3, 5) </w:t>
       </w:r>
       <w:r>
         <w:rPr>
@@ -4889,14 +5212,25 @@
           <w:lang w:bidi="fa-IR"/>
         </w:rPr>
       </w:pPr>
-      <w:r>
-        <w:rPr>
-          <w:rFonts w:ascii="Vazir" w:hAnsi="Vazir" w:cs="Vazir"/>
-          <w:sz w:val="24"/>
-          <w:szCs w:val="24"/>
-          <w:lang w:bidi="fa-IR"/>
-        </w:rPr>
-        <w:t xml:space="preserve">p(3, 4) </w:t>
+      <w:proofErr w:type="gramStart"/>
+      <w:r>
+        <w:rPr>
+          <w:rFonts w:ascii="Vazir" w:hAnsi="Vazir" w:cs="Vazir"/>
+          <w:sz w:val="24"/>
+          <w:szCs w:val="24"/>
+          <w:lang w:bidi="fa-IR"/>
+        </w:rPr>
+        <w:t>p(</w:t>
+      </w:r>
+      <w:proofErr w:type="gramEnd"/>
+      <w:r>
+        <w:rPr>
+          <w:rFonts w:ascii="Vazir" w:hAnsi="Vazir" w:cs="Vazir"/>
+          <w:sz w:val="24"/>
+          <w:szCs w:val="24"/>
+          <w:lang w:bidi="fa-IR"/>
+        </w:rPr>
+        <w:t xml:space="preserve">3, 4) </w:t>
       </w:r>
       <w:r>
         <w:rPr>
@@ -4973,14 +5307,25 @@
           <w:lang w:bidi="fa-IR"/>
         </w:rPr>
       </w:pPr>
-      <w:r>
-        <w:rPr>
-          <w:rFonts w:ascii="Vazir" w:hAnsi="Vazir" w:cs="Vazir"/>
-          <w:sz w:val="24"/>
-          <w:szCs w:val="24"/>
-          <w:lang w:bidi="fa-IR"/>
-        </w:rPr>
-        <w:t xml:space="preserve">p(3, 3) </w:t>
+      <w:proofErr w:type="gramStart"/>
+      <w:r>
+        <w:rPr>
+          <w:rFonts w:ascii="Vazir" w:hAnsi="Vazir" w:cs="Vazir"/>
+          <w:sz w:val="24"/>
+          <w:szCs w:val="24"/>
+          <w:lang w:bidi="fa-IR"/>
+        </w:rPr>
+        <w:t>p(</w:t>
+      </w:r>
+      <w:proofErr w:type="gramEnd"/>
+      <w:r>
+        <w:rPr>
+          <w:rFonts w:ascii="Vazir" w:hAnsi="Vazir" w:cs="Vazir"/>
+          <w:sz w:val="24"/>
+          <w:szCs w:val="24"/>
+          <w:lang w:bidi="fa-IR"/>
+        </w:rPr>
+        <w:t xml:space="preserve">3, 3) </w:t>
       </w:r>
       <w:r>
         <w:rPr>
@@ -5058,14 +5403,25 @@
           <w:lang w:bidi="fa-IR"/>
         </w:rPr>
       </w:pPr>
-      <w:r>
-        <w:rPr>
-          <w:rFonts w:ascii="Vazir" w:hAnsi="Vazir" w:cs="Vazir"/>
-          <w:sz w:val="24"/>
-          <w:szCs w:val="24"/>
-          <w:lang w:bidi="fa-IR"/>
-        </w:rPr>
-        <w:t xml:space="preserve">p(3, </w:t>
+      <w:proofErr w:type="gramStart"/>
+      <w:r>
+        <w:rPr>
+          <w:rFonts w:ascii="Vazir" w:hAnsi="Vazir" w:cs="Vazir"/>
+          <w:sz w:val="24"/>
+          <w:szCs w:val="24"/>
+          <w:lang w:bidi="fa-IR"/>
+        </w:rPr>
+        <w:t>p(</w:t>
+      </w:r>
+      <w:proofErr w:type="gramEnd"/>
+      <w:r>
+        <w:rPr>
+          <w:rFonts w:ascii="Vazir" w:hAnsi="Vazir" w:cs="Vazir"/>
+          <w:sz w:val="24"/>
+          <w:szCs w:val="24"/>
+          <w:lang w:bidi="fa-IR"/>
+        </w:rPr>
+        <w:t xml:space="preserve">3, </w:t>
       </w:r>
       <w:r>
         <w:rPr>
@@ -5207,14 +5563,25 @@
           <w:lang w:bidi="fa-IR"/>
         </w:rPr>
       </w:pPr>
-      <w:r>
-        <w:rPr>
-          <w:rFonts w:ascii="Vazir" w:hAnsi="Vazir" w:cs="Vazir"/>
-          <w:sz w:val="24"/>
-          <w:szCs w:val="24"/>
-          <w:lang w:bidi="fa-IR"/>
-        </w:rPr>
-        <w:t xml:space="preserve">p(3, </w:t>
+      <w:proofErr w:type="gramStart"/>
+      <w:r>
+        <w:rPr>
+          <w:rFonts w:ascii="Vazir" w:hAnsi="Vazir" w:cs="Vazir"/>
+          <w:sz w:val="24"/>
+          <w:szCs w:val="24"/>
+          <w:lang w:bidi="fa-IR"/>
+        </w:rPr>
+        <w:t>p(</w:t>
+      </w:r>
+      <w:proofErr w:type="gramEnd"/>
+      <w:r>
+        <w:rPr>
+          <w:rFonts w:ascii="Vazir" w:hAnsi="Vazir" w:cs="Vazir"/>
+          <w:sz w:val="24"/>
+          <w:szCs w:val="24"/>
+          <w:lang w:bidi="fa-IR"/>
+        </w:rPr>
+        <w:t xml:space="preserve">3, </w:t>
       </w:r>
       <w:r>
         <w:rPr>
@@ -5304,7 +5671,7 @@
           <w:lang w:bidi="fa-IR"/>
         </w:rPr>
       </w:pPr>
-      <w:bookmarkStart w:id="3" w:name="_Toc54776177"/>
+      <w:bookmarkStart w:id="3" w:name="_Toc54798060"/>
       <w:r>
         <w:rPr>
           <w:rFonts w:ascii="Vazir" w:hAnsi="Vazir" w:cs="Vazir" w:hint="cs"/>
@@ -5616,7 +5983,25 @@
           <w:sz w:val="24"/>
           <w:szCs w:val="24"/>
         </w:rPr>
-        <w:t> = fib(a - </w:t>
+        <w:t> = </w:t>
+      </w:r>
+      <w:proofErr w:type="gramStart"/>
+      <w:r>
+        <w:rPr>
+          <w:color w:val="FFFFFF"/>
+          <w:sz w:val="24"/>
+          <w:szCs w:val="24"/>
+        </w:rPr>
+        <w:t>fib(</w:t>
+      </w:r>
+      <w:proofErr w:type="gramEnd"/>
+      <w:r>
+        <w:rPr>
+          <w:color w:val="FFFFFF"/>
+          <w:sz w:val="24"/>
+          <w:szCs w:val="24"/>
+        </w:rPr>
+        <w:t>a - </w:t>
       </w:r>
       <w:r>
         <w:rPr>
@@ -5821,14 +6206,25 @@
           <w:lang w:bidi="fa-IR"/>
         </w:rPr>
       </w:pPr>
-      <w:r>
-        <w:rPr>
-          <w:rFonts w:ascii="Vazir" w:hAnsi="Vazir" w:cs="Vazir"/>
-          <w:sz w:val="24"/>
-          <w:szCs w:val="24"/>
-          <w:lang w:bidi="fa-IR"/>
-        </w:rPr>
-        <w:t xml:space="preserve">fib(5) </w:t>
+      <w:proofErr w:type="gramStart"/>
+      <w:r>
+        <w:rPr>
+          <w:rFonts w:ascii="Vazir" w:hAnsi="Vazir" w:cs="Vazir"/>
+          <w:sz w:val="24"/>
+          <w:szCs w:val="24"/>
+          <w:lang w:bidi="fa-IR"/>
+        </w:rPr>
+        <w:t>fib(</w:t>
+      </w:r>
+      <w:proofErr w:type="gramEnd"/>
+      <w:r>
+        <w:rPr>
+          <w:rFonts w:ascii="Vazir" w:hAnsi="Vazir" w:cs="Vazir"/>
+          <w:sz w:val="24"/>
+          <w:szCs w:val="24"/>
+          <w:lang w:bidi="fa-IR"/>
+        </w:rPr>
+        <w:t xml:space="preserve">5) </w:t>
       </w:r>
       <w:r>
         <w:rPr>
@@ -5936,14 +6332,25 @@
           <w:lang w:bidi="fa-IR"/>
         </w:rPr>
       </w:pPr>
-      <w:r>
-        <w:rPr>
-          <w:rFonts w:ascii="Vazir" w:hAnsi="Vazir" w:cs="Vazir"/>
-          <w:sz w:val="24"/>
-          <w:szCs w:val="24"/>
-          <w:lang w:bidi="fa-IR"/>
-        </w:rPr>
-        <w:t xml:space="preserve">fib(4) </w:t>
+      <w:proofErr w:type="gramStart"/>
+      <w:r>
+        <w:rPr>
+          <w:rFonts w:ascii="Vazir" w:hAnsi="Vazir" w:cs="Vazir"/>
+          <w:sz w:val="24"/>
+          <w:szCs w:val="24"/>
+          <w:lang w:bidi="fa-IR"/>
+        </w:rPr>
+        <w:t>fib(</w:t>
+      </w:r>
+      <w:proofErr w:type="gramEnd"/>
+      <w:r>
+        <w:rPr>
+          <w:rFonts w:ascii="Vazir" w:hAnsi="Vazir" w:cs="Vazir"/>
+          <w:sz w:val="24"/>
+          <w:szCs w:val="24"/>
+          <w:lang w:bidi="fa-IR"/>
+        </w:rPr>
+        <w:t xml:space="preserve">4) </w:t>
       </w:r>
       <w:r>
         <w:rPr>
@@ -6074,14 +6481,25 @@
           <w:lang w:bidi="fa-IR"/>
         </w:rPr>
       </w:pPr>
-      <w:r>
-        <w:rPr>
-          <w:rFonts w:ascii="Vazir" w:hAnsi="Vazir" w:cs="Vazir"/>
-          <w:sz w:val="24"/>
-          <w:szCs w:val="24"/>
-          <w:lang w:bidi="fa-IR"/>
-        </w:rPr>
-        <w:t xml:space="preserve">fib(3) </w:t>
+      <w:proofErr w:type="gramStart"/>
+      <w:r>
+        <w:rPr>
+          <w:rFonts w:ascii="Vazir" w:hAnsi="Vazir" w:cs="Vazir"/>
+          <w:sz w:val="24"/>
+          <w:szCs w:val="24"/>
+          <w:lang w:bidi="fa-IR"/>
+        </w:rPr>
+        <w:t>fib(</w:t>
+      </w:r>
+      <w:proofErr w:type="gramEnd"/>
+      <w:r>
+        <w:rPr>
+          <w:rFonts w:ascii="Vazir" w:hAnsi="Vazir" w:cs="Vazir"/>
+          <w:sz w:val="24"/>
+          <w:szCs w:val="24"/>
+          <w:lang w:bidi="fa-IR"/>
+        </w:rPr>
+        <w:t xml:space="preserve">3) </w:t>
       </w:r>
       <w:r>
         <w:rPr>
@@ -6195,7 +6613,7 @@
         </w:rPr>
       </w:pPr>
       <w:bookmarkStart w:id="4" w:name="_Toc53076758"/>
-      <w:bookmarkStart w:id="5" w:name="_Toc54776178"/>
+      <w:bookmarkStart w:id="5" w:name="_Toc54798061"/>
       <w:r>
         <w:rPr>
           <w:rFonts w:ascii="Vazir" w:hAnsi="Vazir" w:cs="Vazir" w:hint="cs"/>
@@ -6451,6 +6869,7 @@
         <w:t xml:space="preserve"> </w:t>
       </w:r>
       <w:proofErr w:type="spellStart"/>
+      <w:proofErr w:type="gramStart"/>
       <w:r>
         <w:rPr>
           <w:color w:val="FFFFFF"/>
@@ -6466,7 +6885,16 @@
           <w:sz w:val="24"/>
           <w:szCs w:val="24"/>
         </w:rPr>
-        <w:t>(a=</w:t>
+        <w:t>(</w:t>
+      </w:r>
+      <w:proofErr w:type="gramEnd"/>
+      <w:r>
+        <w:rPr>
+          <w:color w:val="FFFFFF"/>
+          <w:sz w:val="24"/>
+          <w:szCs w:val="24"/>
+        </w:rPr>
+        <w:t>a=</w:t>
       </w:r>
       <w:r>
         <w:rPr>
@@ -6725,6 +7153,7 @@
         <w:t xml:space="preserve"> a + </w:t>
       </w:r>
       <w:proofErr w:type="spellStart"/>
+      <w:proofErr w:type="gramStart"/>
       <w:r>
         <w:rPr>
           <w:color w:val="FFFFFF"/>
@@ -6740,7 +7169,16 @@
           <w:sz w:val="24"/>
           <w:szCs w:val="24"/>
         </w:rPr>
-        <w:t xml:space="preserve">(a, b - </w:t>
+        <w:t>(</w:t>
+      </w:r>
+      <w:proofErr w:type="gramEnd"/>
+      <w:r>
+        <w:rPr>
+          <w:color w:val="FFFFFF"/>
+          <w:sz w:val="24"/>
+          <w:szCs w:val="24"/>
+        </w:rPr>
+        <w:t xml:space="preserve">a, b - </w:t>
       </w:r>
       <w:r>
         <w:rPr>
@@ -6835,6 +7273,7 @@
         <w:t>(</w:t>
       </w:r>
       <w:proofErr w:type="spellStart"/>
+      <w:proofErr w:type="gramStart"/>
       <w:r>
         <w:rPr>
           <w:color w:val="FFFFFF"/>
@@ -6850,7 +7289,16 @@
           <w:sz w:val="24"/>
           <w:szCs w:val="24"/>
         </w:rPr>
-        <w:t xml:space="preserve">()) </w:t>
+        <w:t>(</w:t>
+      </w:r>
+      <w:proofErr w:type="gramEnd"/>
+      <w:r>
+        <w:rPr>
+          <w:color w:val="FFFFFF"/>
+          <w:sz w:val="24"/>
+          <w:szCs w:val="24"/>
+        </w:rPr>
+        <w:t xml:space="preserve">)) </w:t>
       </w:r>
       <w:r>
         <w:rPr>
@@ -6877,7 +7325,7 @@
         </w:rPr>
       </w:pPr>
       <w:bookmarkStart w:id="6" w:name="_Toc53076759"/>
-      <w:bookmarkStart w:id="7" w:name="_Toc54776179"/>
+      <w:bookmarkStart w:id="7" w:name="_Toc54798062"/>
       <w:r>
         <w:rPr>
           <w:rFonts w:ascii="Vazir" w:hAnsi="Vazir" w:cs="Vazir" w:hint="cs"/>
@@ -7045,7 +7493,25 @@
           <w:sz w:val="24"/>
           <w:szCs w:val="24"/>
         </w:rPr>
-        <w:t xml:space="preserve"> pow(a=</w:t>
+        <w:t xml:space="preserve"> </w:t>
+      </w:r>
+      <w:proofErr w:type="gramStart"/>
+      <w:r>
+        <w:rPr>
+          <w:color w:val="FFFFFF"/>
+          <w:sz w:val="24"/>
+          <w:szCs w:val="24"/>
+        </w:rPr>
+        <w:t>pow(</w:t>
+      </w:r>
+      <w:proofErr w:type="gramEnd"/>
+      <w:r>
+        <w:rPr>
+          <w:color w:val="FFFFFF"/>
+          <w:sz w:val="24"/>
+          <w:szCs w:val="24"/>
+        </w:rPr>
+        <w:t>a=</w:t>
       </w:r>
       <w:r>
         <w:rPr>
@@ -7301,7 +7767,25 @@
           <w:sz w:val="24"/>
           <w:szCs w:val="24"/>
         </w:rPr>
-        <w:t xml:space="preserve"> a * pow(a, b - </w:t>
+        <w:t xml:space="preserve"> a * </w:t>
+      </w:r>
+      <w:proofErr w:type="gramStart"/>
+      <w:r>
+        <w:rPr>
+          <w:color w:val="FFFFFF"/>
+          <w:sz w:val="24"/>
+          <w:szCs w:val="24"/>
+        </w:rPr>
+        <w:t>pow(</w:t>
+      </w:r>
+      <w:proofErr w:type="gramEnd"/>
+      <w:r>
+        <w:rPr>
+          <w:color w:val="FFFFFF"/>
+          <w:sz w:val="24"/>
+          <w:szCs w:val="24"/>
+        </w:rPr>
+        <w:t xml:space="preserve">a, b - </w:t>
       </w:r>
       <w:r>
         <w:rPr>
@@ -7427,7 +7911,25 @@
           <w:sz w:val="24"/>
           <w:szCs w:val="24"/>
         </w:rPr>
-        <w:t xml:space="preserve">(pow()) </w:t>
+        <w:t>(</w:t>
+      </w:r>
+      <w:proofErr w:type="gramStart"/>
+      <w:r>
+        <w:rPr>
+          <w:color w:val="FFFFFF"/>
+          <w:sz w:val="24"/>
+          <w:szCs w:val="24"/>
+        </w:rPr>
+        <w:t>pow(</w:t>
+      </w:r>
+      <w:proofErr w:type="gramEnd"/>
+      <w:r>
+        <w:rPr>
+          <w:color w:val="FFFFFF"/>
+          <w:sz w:val="24"/>
+          <w:szCs w:val="24"/>
+        </w:rPr>
+        <w:t xml:space="preserve">)) </w:t>
       </w:r>
       <w:r>
         <w:rPr>
@@ -7500,7 +8002,7 @@
           <w:lang w:bidi="fa-IR"/>
         </w:rPr>
       </w:pPr>
-      <w:bookmarkStart w:id="8" w:name="_Toc54776180"/>
+      <w:bookmarkStart w:id="8" w:name="_Toc54798063"/>
       <w:r>
         <w:rPr>
           <w:rFonts w:ascii="Vazir" w:hAnsi="Vazir" w:cs="Vazir" w:hint="cs"/>
@@ -8079,6 +8581,7 @@
         <w:t xml:space="preserve"> </w:t>
       </w:r>
       <w:proofErr w:type="spellStart"/>
+      <w:proofErr w:type="gramStart"/>
       <w:r>
         <w:rPr>
           <w:color w:val="FFFFFF"/>
@@ -8088,6 +8591,7 @@
         <w:t>math.sqrt</w:t>
       </w:r>
       <w:proofErr w:type="spellEnd"/>
+      <w:proofErr w:type="gramEnd"/>
       <w:r>
         <w:rPr>
           <w:color w:val="FFFFFF"/>
@@ -8261,7 +8765,7 @@
           <w:lang w:bidi="fa-IR"/>
         </w:rPr>
       </w:pPr>
-      <w:bookmarkStart w:id="10" w:name="_Toc54776181"/>
+      <w:bookmarkStart w:id="10" w:name="_Toc54798064"/>
       <w:r>
         <w:rPr>
           <w:rFonts w:ascii="Vazir" w:hAnsi="Vazir" w:cs="Vazir" w:hint="cs"/>
@@ -8407,7 +8911,25 @@
           <w:sz w:val="24"/>
           <w:szCs w:val="24"/>
         </w:rPr>
-        <w:t xml:space="preserve"> t(x=</w:t>
+        <w:t xml:space="preserve"> </w:t>
+      </w:r>
+      <w:proofErr w:type="gramStart"/>
+      <w:r>
+        <w:rPr>
+          <w:color w:val="FFFFFF"/>
+          <w:sz w:val="24"/>
+          <w:szCs w:val="24"/>
+        </w:rPr>
+        <w:t>t(</w:t>
+      </w:r>
+      <w:proofErr w:type="gramEnd"/>
+      <w:r>
+        <w:rPr>
+          <w:color w:val="FFFFFF"/>
+          <w:sz w:val="24"/>
+          <w:szCs w:val="24"/>
+        </w:rPr>
+        <w:t>x=</w:t>
       </w:r>
       <w:r>
         <w:rPr>
@@ -8689,7 +9211,25 @@
           <w:sz w:val="24"/>
           <w:szCs w:val="24"/>
         </w:rPr>
-        <w:t xml:space="preserve"> t(x - </w:t>
+        <w:t xml:space="preserve"> </w:t>
+      </w:r>
+      <w:proofErr w:type="gramStart"/>
+      <w:r>
+        <w:rPr>
+          <w:color w:val="FFFFFF"/>
+          <w:sz w:val="24"/>
+          <w:szCs w:val="24"/>
+        </w:rPr>
+        <w:t>t(</w:t>
+      </w:r>
+      <w:proofErr w:type="gramEnd"/>
+      <w:r>
+        <w:rPr>
+          <w:color w:val="FFFFFF"/>
+          <w:sz w:val="24"/>
+          <w:szCs w:val="24"/>
+        </w:rPr>
+        <w:t xml:space="preserve">x - </w:t>
       </w:r>
       <w:r>
         <w:rPr>
@@ -8813,7 +9353,25 @@
           <w:sz w:val="24"/>
           <w:szCs w:val="24"/>
         </w:rPr>
-        <w:t xml:space="preserve"> t(t(y, x), y - </w:t>
+        <w:t xml:space="preserve"> </w:t>
+      </w:r>
+      <w:proofErr w:type="gramStart"/>
+      <w:r>
+        <w:rPr>
+          <w:color w:val="FFFFFF"/>
+          <w:sz w:val="24"/>
+          <w:szCs w:val="24"/>
+        </w:rPr>
+        <w:t>t(</w:t>
+      </w:r>
+      <w:proofErr w:type="gramEnd"/>
+      <w:r>
+        <w:rPr>
+          <w:color w:val="FFFFFF"/>
+          <w:sz w:val="24"/>
+          <w:szCs w:val="24"/>
+        </w:rPr>
+        <w:t xml:space="preserve">t(y, x), y - </w:t>
       </w:r>
       <w:r>
         <w:rPr>
@@ -8947,7 +9505,25 @@
           <w:sz w:val="24"/>
           <w:szCs w:val="24"/>
         </w:rPr>
-        <w:t xml:space="preserve">(t()) </w:t>
+        <w:t>(</w:t>
+      </w:r>
+      <w:proofErr w:type="gramStart"/>
+      <w:r>
+        <w:rPr>
+          <w:color w:val="FFFFFF"/>
+          <w:sz w:val="24"/>
+          <w:szCs w:val="24"/>
+        </w:rPr>
+        <w:t>t(</w:t>
+      </w:r>
+      <w:proofErr w:type="gramEnd"/>
+      <w:r>
+        <w:rPr>
+          <w:color w:val="FFFFFF"/>
+          <w:sz w:val="24"/>
+          <w:szCs w:val="24"/>
+        </w:rPr>
+        <w:t xml:space="preserve">)) </w:t>
       </w:r>
       <w:r>
         <w:rPr>
@@ -8997,14 +9573,25 @@
           <w:lang w:bidi="fa-IR"/>
         </w:rPr>
       </w:pPr>
-      <w:r>
-        <w:rPr>
-          <w:rFonts w:ascii="Vazir" w:hAnsi="Vazir" w:cs="Vazir"/>
-          <w:sz w:val="24"/>
-          <w:szCs w:val="24"/>
-          <w:lang w:bidi="fa-IR"/>
-        </w:rPr>
-        <w:t xml:space="preserve">T(5, 2) = T(T(y=2, x=5), y-1=1) + 2 </w:t>
+      <w:proofErr w:type="gramStart"/>
+      <w:r>
+        <w:rPr>
+          <w:rFonts w:ascii="Vazir" w:hAnsi="Vazir" w:cs="Vazir"/>
+          <w:sz w:val="24"/>
+          <w:szCs w:val="24"/>
+          <w:lang w:bidi="fa-IR"/>
+        </w:rPr>
+        <w:t>T(</w:t>
+      </w:r>
+      <w:proofErr w:type="gramEnd"/>
+      <w:r>
+        <w:rPr>
+          <w:rFonts w:ascii="Vazir" w:hAnsi="Vazir" w:cs="Vazir"/>
+          <w:sz w:val="24"/>
+          <w:szCs w:val="24"/>
+          <w:lang w:bidi="fa-IR"/>
+        </w:rPr>
+        <w:t xml:space="preserve">5, 2) = T(T(y=2, x=5), y-1=1) + 2 </w:t>
       </w:r>
       <w:r>
         <w:rPr>
@@ -9054,14 +9641,25 @@
           <w:lang w:bidi="fa-IR"/>
         </w:rPr>
       </w:pPr>
-      <w:r>
-        <w:rPr>
-          <w:rFonts w:ascii="Vazir" w:hAnsi="Vazir" w:cs="Vazir"/>
-          <w:sz w:val="24"/>
-          <w:szCs w:val="24"/>
-          <w:lang w:bidi="fa-IR"/>
-        </w:rPr>
-        <w:t xml:space="preserve">T(2, 1) = {T(1, 1)] = 1} + 1 </w:t>
+      <w:proofErr w:type="gramStart"/>
+      <w:r>
+        <w:rPr>
+          <w:rFonts w:ascii="Vazir" w:hAnsi="Vazir" w:cs="Vazir"/>
+          <w:sz w:val="24"/>
+          <w:szCs w:val="24"/>
+          <w:lang w:bidi="fa-IR"/>
+        </w:rPr>
+        <w:t>T(</w:t>
+      </w:r>
+      <w:proofErr w:type="gramEnd"/>
+      <w:r>
+        <w:rPr>
+          <w:rFonts w:ascii="Vazir" w:hAnsi="Vazir" w:cs="Vazir"/>
+          <w:sz w:val="24"/>
+          <w:szCs w:val="24"/>
+          <w:lang w:bidi="fa-IR"/>
+        </w:rPr>
+        <w:t xml:space="preserve">2, 1) = {T(1, 1)] = 1} + 1 </w:t>
       </w:r>
       <w:r>
         <w:rPr>
@@ -9093,17 +9691,29 @@
           <w:rFonts w:ascii="Vazir" w:hAnsi="Vazir" w:cs="Vazir"/>
           <w:sz w:val="24"/>
           <w:szCs w:val="24"/>
-          <w:lang w:bidi="fa-IR"/>
-        </w:rPr>
-      </w:pPr>
-      <w:r>
-        <w:rPr>
-          <w:rFonts w:ascii="Vazir" w:hAnsi="Vazir" w:cs="Vazir"/>
-          <w:sz w:val="24"/>
-          <w:szCs w:val="24"/>
-          <w:lang w:bidi="fa-IR"/>
-        </w:rPr>
-        <w:t xml:space="preserve">T(2, 1) =2  + 2 </w:t>
+          <w:rtl/>
+          <w:lang w:bidi="fa-IR"/>
+        </w:rPr>
+      </w:pPr>
+      <w:proofErr w:type="gramStart"/>
+      <w:r>
+        <w:rPr>
+          <w:rFonts w:ascii="Vazir" w:hAnsi="Vazir" w:cs="Vazir"/>
+          <w:sz w:val="24"/>
+          <w:szCs w:val="24"/>
+          <w:lang w:bidi="fa-IR"/>
+        </w:rPr>
+        <w:t>T(</w:t>
+      </w:r>
+      <w:proofErr w:type="gramEnd"/>
+      <w:r>
+        <w:rPr>
+          <w:rFonts w:ascii="Vazir" w:hAnsi="Vazir" w:cs="Vazir"/>
+          <w:sz w:val="24"/>
+          <w:szCs w:val="24"/>
+          <w:lang w:bidi="fa-IR"/>
+        </w:rPr>
+        <w:t xml:space="preserve">2, 1) =2  + 2 </w:t>
       </w:r>
       <w:r>
         <w:rPr>
@@ -9120,16 +9730,6 @@
         </w:rPr>
         <w:t xml:space="preserve"> 4</w:t>
       </w:r>
-    </w:p>
-    <w:p>
-      <w:pPr>
-        <w:rPr>
-          <w:rFonts w:ascii="Vazir" w:hAnsi="Vazir" w:cs="Vazir"/>
-          <w:sz w:val="24"/>
-          <w:szCs w:val="24"/>
-          <w:rtl/>
-        </w:rPr>
-      </w:pPr>
     </w:p>
     <w:p>
       <w:pPr>
@@ -9146,7 +9746,7 @@
         </w:rPr>
       </w:pPr>
       <w:bookmarkStart w:id="11" w:name="_Toc53076762"/>
-      <w:bookmarkStart w:id="12" w:name="_Toc54776182"/>
+      <w:bookmarkStart w:id="12" w:name="_Toc54798065"/>
       <w:r>
         <w:rPr>
           <w:rFonts w:ascii="Vazir" w:hAnsi="Vazir" w:cs="Vazir" w:hint="cs"/>
@@ -9157,6 +9757,7 @@
           <w:rtl/>
           <w:lang w:bidi="fa-IR"/>
         </w:rPr>
+        <w:lastRenderedPageBreak/>
         <w:t>جزء صحیح برای عدد 25</w:t>
       </w:r>
       <w:bookmarkEnd w:id="11"/>
@@ -9231,7 +9832,29 @@
           <w:sz w:val="24"/>
           <w:szCs w:val="24"/>
         </w:rPr>
-        <w:t>L([n/2])+1</w:t>
+        <w:t>L([n/2</w:t>
+      </w:r>
+      <w:proofErr w:type="gramStart"/>
+      <w:r>
+        <w:rPr>
+          <w:rFonts w:ascii="Vazir" w:hAnsi="Vazir" w:cs="Vazir"/>
+          <w:b/>
+          <w:bCs/>
+          <w:sz w:val="24"/>
+          <w:szCs w:val="24"/>
+        </w:rPr>
+        <w:t>])+</w:t>
+      </w:r>
+      <w:proofErr w:type="gramEnd"/>
+      <w:r>
+        <w:rPr>
+          <w:rFonts w:ascii="Vazir" w:hAnsi="Vazir" w:cs="Vazir"/>
+          <w:b/>
+          <w:bCs/>
+          <w:sz w:val="24"/>
+          <w:szCs w:val="24"/>
+        </w:rPr>
+        <w:t>1</w:t>
       </w:r>
       <w:r>
         <w:rPr>
@@ -9255,6 +9878,7 @@
           <w:color w:val="FFFFFF"/>
         </w:rPr>
       </w:pPr>
+      <w:proofErr w:type="gramStart"/>
       <w:r>
         <w:rPr>
           <w:rFonts w:ascii="Vazir" w:hAnsi="Vazir" w:cs="Vazir"/>
@@ -9273,7 +9897,18 @@
           <w:sz w:val="24"/>
           <w:szCs w:val="24"/>
         </w:rPr>
-        <w:t xml:space="preserve">  L(25)</w:t>
+        <w:t xml:space="preserve">  L</w:t>
+      </w:r>
+      <w:proofErr w:type="gramEnd"/>
+      <w:r>
+        <w:rPr>
+          <w:rFonts w:ascii="Vazir" w:hAnsi="Vazir" w:cs="Vazir"/>
+          <w:b/>
+          <w:bCs/>
+          <w:sz w:val="24"/>
+          <w:szCs w:val="24"/>
+        </w:rPr>
+        <w:t>(25)</w:t>
       </w:r>
     </w:p>
     <w:p>
@@ -9659,6 +10294,7 @@
         <w:t xml:space="preserve"> </w:t>
       </w:r>
       <w:proofErr w:type="spellStart"/>
+      <w:proofErr w:type="gramStart"/>
       <w:r>
         <w:rPr>
           <w:color w:val="FFFFFF"/>
@@ -9674,7 +10310,16 @@
           <w:sz w:val="24"/>
           <w:szCs w:val="24"/>
         </w:rPr>
-        <w:t xml:space="preserve">(n </w:t>
+        <w:t>(</w:t>
+      </w:r>
+      <w:proofErr w:type="gramEnd"/>
+      <w:r>
+        <w:rPr>
+          <w:color w:val="FFFFFF"/>
+          <w:sz w:val="24"/>
+          <w:szCs w:val="24"/>
+        </w:rPr>
+        <w:t xml:space="preserve">n </w:t>
       </w:r>
       <w:r>
         <w:rPr>
@@ -9759,6 +10404,7 @@
         <w:t>(</w:t>
       </w:r>
       <w:proofErr w:type="spellStart"/>
+      <w:proofErr w:type="gramStart"/>
       <w:r>
         <w:rPr>
           <w:color w:val="FFFFFF"/>
@@ -9774,7 +10420,16 @@
           <w:sz w:val="24"/>
           <w:szCs w:val="24"/>
         </w:rPr>
-        <w:t xml:space="preserve">()) </w:t>
+        <w:t>(</w:t>
+      </w:r>
+      <w:proofErr w:type="gramEnd"/>
+      <w:r>
+        <w:rPr>
+          <w:color w:val="FFFFFF"/>
+          <w:sz w:val="24"/>
+          <w:szCs w:val="24"/>
+        </w:rPr>
+        <w:t xml:space="preserve">)) </w:t>
       </w:r>
       <w:r>
         <w:rPr>
@@ -9818,13 +10473,23 @@
           <w:szCs w:val="24"/>
         </w:rPr>
       </w:pPr>
-      <w:r>
-        <w:rPr>
-          <w:rFonts w:ascii="Vazir" w:hAnsi="Vazir" w:cs="Vazir"/>
-          <w:sz w:val="24"/>
-          <w:szCs w:val="24"/>
-        </w:rPr>
-        <w:t xml:space="preserve">l(25) = l([25/2]) +1 </w:t>
+      <w:proofErr w:type="gramStart"/>
+      <w:r>
+        <w:rPr>
+          <w:rFonts w:ascii="Vazir" w:hAnsi="Vazir" w:cs="Vazir"/>
+          <w:sz w:val="24"/>
+          <w:szCs w:val="24"/>
+        </w:rPr>
+        <w:t>l(</w:t>
+      </w:r>
+      <w:proofErr w:type="gramEnd"/>
+      <w:r>
+        <w:rPr>
+          <w:rFonts w:ascii="Vazir" w:hAnsi="Vazir" w:cs="Vazir"/>
+          <w:sz w:val="24"/>
+          <w:szCs w:val="24"/>
+        </w:rPr>
+        <w:t xml:space="preserve">25) = l([25/2]) +1 </w:t>
       </w:r>
       <w:r>
         <w:rPr>
@@ -9904,13 +10569,23 @@
           <w:szCs w:val="24"/>
         </w:rPr>
       </w:pPr>
-      <w:r>
-        <w:rPr>
-          <w:rFonts w:ascii="Vazir" w:hAnsi="Vazir" w:cs="Vazir"/>
-          <w:sz w:val="24"/>
-          <w:szCs w:val="24"/>
-        </w:rPr>
-        <w:t xml:space="preserve">l(12) =  l([12/2]) + 1 </w:t>
+      <w:proofErr w:type="gramStart"/>
+      <w:r>
+        <w:rPr>
+          <w:rFonts w:ascii="Vazir" w:hAnsi="Vazir" w:cs="Vazir"/>
+          <w:sz w:val="24"/>
+          <w:szCs w:val="24"/>
+        </w:rPr>
+        <w:t>l(</w:t>
+      </w:r>
+      <w:proofErr w:type="gramEnd"/>
+      <w:r>
+        <w:rPr>
+          <w:rFonts w:ascii="Vazir" w:hAnsi="Vazir" w:cs="Vazir"/>
+          <w:sz w:val="24"/>
+          <w:szCs w:val="24"/>
+        </w:rPr>
+        <w:t xml:space="preserve">12) =  l([12/2]) + 1 </w:t>
       </w:r>
       <w:r>
         <w:rPr>
@@ -9980,13 +10655,23 @@
           <w:szCs w:val="24"/>
         </w:rPr>
       </w:pPr>
-      <w:r>
-        <w:rPr>
-          <w:rFonts w:ascii="Vazir" w:hAnsi="Vazir" w:cs="Vazir"/>
-          <w:sz w:val="24"/>
-          <w:szCs w:val="24"/>
-        </w:rPr>
-        <w:t>l(6) = l(</w:t>
+      <w:proofErr w:type="gramStart"/>
+      <w:r>
+        <w:rPr>
+          <w:rFonts w:ascii="Vazir" w:hAnsi="Vazir" w:cs="Vazir"/>
+          <w:sz w:val="24"/>
+          <w:szCs w:val="24"/>
+        </w:rPr>
+        <w:t>l(</w:t>
+      </w:r>
+      <w:proofErr w:type="gramEnd"/>
+      <w:r>
+        <w:rPr>
+          <w:rFonts w:ascii="Vazir" w:hAnsi="Vazir" w:cs="Vazir"/>
+          <w:sz w:val="24"/>
+          <w:szCs w:val="24"/>
+        </w:rPr>
+        <w:t>6) = l(</w:t>
       </w:r>
       <w:r>
         <w:rPr>
@@ -10081,13 +10766,23 @@
           <w:rtl/>
         </w:rPr>
       </w:pPr>
-      <w:r>
-        <w:rPr>
-          <w:rFonts w:ascii="Vazir" w:hAnsi="Vazir" w:cs="Vazir"/>
-          <w:sz w:val="24"/>
-          <w:szCs w:val="24"/>
-        </w:rPr>
-        <w:t>l(3) = l(</w:t>
+      <w:proofErr w:type="gramStart"/>
+      <w:r>
+        <w:rPr>
+          <w:rFonts w:ascii="Vazir" w:hAnsi="Vazir" w:cs="Vazir"/>
+          <w:sz w:val="24"/>
+          <w:szCs w:val="24"/>
+        </w:rPr>
+        <w:t>l(</w:t>
+      </w:r>
+      <w:proofErr w:type="gramEnd"/>
+      <w:r>
+        <w:rPr>
+          <w:rFonts w:ascii="Vazir" w:hAnsi="Vazir" w:cs="Vazir"/>
+          <w:sz w:val="24"/>
+          <w:szCs w:val="24"/>
+        </w:rPr>
+        <w:t>3) = l(</w:t>
       </w:r>
       <w:r>
         <w:rPr>
@@ -10266,7 +10961,7 @@
           <w:rtl/>
         </w:rPr>
       </w:pPr>
-      <w:bookmarkStart w:id="13" w:name="_Toc54776183"/>
+      <w:bookmarkStart w:id="13" w:name="_Toc54798066"/>
       <w:r>
         <w:rPr>
           <w:rFonts w:ascii="Vazir" w:hAnsi="Vazir" w:cs="Vazir" w:hint="cs"/>
@@ -10351,8 +11046,18 @@
           <w:sz w:val="24"/>
           <w:szCs w:val="24"/>
         </w:rPr>
-        <w:t xml:space="preserve"> b){</w:t>
-      </w:r>
+        <w:t xml:space="preserve"> </w:t>
+      </w:r>
+      <w:proofErr w:type="gramStart"/>
+      <w:r>
+        <w:rPr>
+          <w:color w:val="FFFFFF"/>
+          <w:sz w:val="24"/>
+          <w:szCs w:val="24"/>
+        </w:rPr>
+        <w:t>b){</w:t>
+      </w:r>
+      <w:proofErr w:type="gramEnd"/>
     </w:p>
     <w:p>
       <w:pPr>
@@ -10499,7 +11204,25 @@
           <w:sz w:val="24"/>
           <w:szCs w:val="24"/>
         </w:rPr>
-        <w:t xml:space="preserve"> f(b, </w:t>
+        <w:t xml:space="preserve"> </w:t>
+      </w:r>
+      <w:proofErr w:type="gramStart"/>
+      <w:r>
+        <w:rPr>
+          <w:color w:val="FFFFFF"/>
+          <w:sz w:val="24"/>
+          <w:szCs w:val="24"/>
+        </w:rPr>
+        <w:t>f(</w:t>
+      </w:r>
+      <w:proofErr w:type="gramEnd"/>
+      <w:r>
+        <w:rPr>
+          <w:color w:val="FFFFFF"/>
+          <w:sz w:val="24"/>
+          <w:szCs w:val="24"/>
+        </w:rPr>
+        <w:t xml:space="preserve">b, </w:t>
       </w:r>
       <w:proofErr w:type="spellStart"/>
       <w:r>
@@ -10562,14 +11285,151 @@
           <w:rFonts w:ascii="Vazir" w:hAnsi="Vazir" w:cs="Vazir"/>
           <w:sz w:val="24"/>
           <w:szCs w:val="24"/>
+          <w:lang w:bidi="fa-IR"/>
+        </w:rPr>
+      </w:pPr>
+      <w:r>
+        <w:rPr>
+          <w:rFonts w:ascii="Vazir" w:hAnsi="Vazir" w:cs="Vazir" w:hint="cs"/>
+          <w:sz w:val="24"/>
+          <w:szCs w:val="24"/>
           <w:rtl/>
-        </w:rPr>
-      </w:pPr>
-      <w:r>
-        <w:rPr>
-          <w:color w:val="FFFFFF"/>
-        </w:rPr>
-        <w:t> </w:t>
+          <w:lang w:bidi="fa-IR"/>
+        </w:rPr>
+        <w:t xml:space="preserve">راه سريعی برای فهمیدن این که این مسئله چه نتیجه ای را میدهد، وجود دارد، اول به قسمت </w:t>
+      </w:r>
+      <w:r>
+        <w:rPr>
+          <w:rFonts w:ascii="Vazir" w:hAnsi="Vazir" w:cs="Vazir"/>
+          <w:sz w:val="24"/>
+          <w:szCs w:val="24"/>
+          <w:lang w:bidi="fa-IR"/>
+        </w:rPr>
+        <w:t>else</w:t>
+      </w:r>
+      <w:r>
+        <w:rPr>
+          <w:rFonts w:ascii="Vazir" w:hAnsi="Vazir" w:cs="Vazir" w:hint="cs"/>
+          <w:sz w:val="24"/>
+          <w:szCs w:val="24"/>
+          <w:rtl/>
+          <w:lang w:bidi="fa-IR"/>
+        </w:rPr>
+        <w:t xml:space="preserve"> نگاهی کنیم، هیچ عملیاتی (جمع، تفریق، ضرب، تقسیم، جزء صحیح، رادیکال وغیره) انجام نمی شود، یعنی اگر </w:t>
+      </w:r>
+      <w:r>
+        <w:rPr>
+          <w:rFonts w:ascii="Vazir" w:hAnsi="Vazir" w:cs="Vazir"/>
+          <w:sz w:val="24"/>
+          <w:szCs w:val="24"/>
+          <w:lang w:bidi="fa-IR"/>
+        </w:rPr>
+        <w:t>B</w:t>
+      </w:r>
+      <w:r>
+        <w:rPr>
+          <w:rFonts w:ascii="Vazir" w:hAnsi="Vazir" w:cs="Vazir" w:hint="cs"/>
+          <w:sz w:val="24"/>
+          <w:szCs w:val="24"/>
+          <w:rtl/>
+          <w:lang w:bidi="fa-IR"/>
+        </w:rPr>
+        <w:t xml:space="preserve"> به صفر برسد خود عدد </w:t>
+      </w:r>
+      <w:r>
+        <w:rPr>
+          <w:rFonts w:ascii="Vazir" w:hAnsi="Vazir" w:cs="Vazir"/>
+          <w:sz w:val="24"/>
+          <w:szCs w:val="24"/>
+          <w:lang w:bidi="fa-IR"/>
+        </w:rPr>
+        <w:t>a</w:t>
+      </w:r>
+      <w:r>
+        <w:rPr>
+          <w:rFonts w:ascii="Vazir" w:hAnsi="Vazir" w:cs="Vazir" w:hint="cs"/>
+          <w:sz w:val="24"/>
+          <w:szCs w:val="24"/>
+          <w:rtl/>
+          <w:lang w:bidi="fa-IR"/>
+        </w:rPr>
+        <w:t xml:space="preserve"> را بر میگرداند، و این یعنی اگر ما عدد </w:t>
+      </w:r>
+      <w:r>
+        <w:rPr>
+          <w:rFonts w:ascii="Vazir" w:hAnsi="Vazir" w:cs="Vazir"/>
+          <w:sz w:val="24"/>
+          <w:szCs w:val="24"/>
+          <w:lang w:bidi="fa-IR"/>
+        </w:rPr>
+        <w:t>3</w:t>
+      </w:r>
+      <w:r>
+        <w:rPr>
+          <w:rFonts w:ascii="Vazir" w:hAnsi="Vazir" w:cs="Vazir" w:hint="cs"/>
+          <w:sz w:val="24"/>
+          <w:szCs w:val="24"/>
+          <w:rtl/>
+          <w:lang w:bidi="fa-IR"/>
+        </w:rPr>
+        <w:t xml:space="preserve"> و 4</w:t>
+      </w:r>
+      <w:r>
+        <w:rPr>
+          <w:rFonts w:ascii="Vazir" w:hAnsi="Vazir" w:cs="Vazir"/>
+          <w:sz w:val="24"/>
+          <w:szCs w:val="24"/>
+          <w:lang w:bidi="fa-IR"/>
+        </w:rPr>
+        <w:t xml:space="preserve"> </w:t>
+      </w:r>
+      <w:r>
+        <w:rPr>
+          <w:rFonts w:ascii="Vazir" w:hAnsi="Vazir" w:cs="Vazir" w:hint="cs"/>
+          <w:sz w:val="24"/>
+          <w:szCs w:val="24"/>
+          <w:rtl/>
+          <w:lang w:bidi="fa-IR"/>
+        </w:rPr>
+        <w:t xml:space="preserve"> را به ترتیب برای </w:t>
+      </w:r>
+      <w:r>
+        <w:rPr>
+          <w:rFonts w:ascii="Vazir" w:hAnsi="Vazir" w:cs="Vazir"/>
+          <w:sz w:val="24"/>
+          <w:szCs w:val="24"/>
+          <w:lang w:bidi="fa-IR"/>
+        </w:rPr>
+        <w:t>a</w:t>
+      </w:r>
+      <w:r>
+        <w:rPr>
+          <w:rFonts w:ascii="Vazir" w:hAnsi="Vazir" w:cs="Vazir" w:hint="cs"/>
+          <w:sz w:val="24"/>
+          <w:szCs w:val="24"/>
+          <w:rtl/>
+          <w:lang w:bidi="fa-IR"/>
+        </w:rPr>
+        <w:t xml:space="preserve"> و </w:t>
+      </w:r>
+      <w:r>
+        <w:rPr>
+          <w:rFonts w:ascii="Vazir" w:hAnsi="Vazir" w:cs="Vazir"/>
+          <w:sz w:val="24"/>
+          <w:szCs w:val="24"/>
+          <w:lang w:bidi="fa-IR"/>
+        </w:rPr>
+        <w:t>b</w:t>
+      </w:r>
+      <w:r>
+        <w:rPr>
+          <w:rFonts w:ascii="Vazir" w:hAnsi="Vazir" w:cs="Vazir" w:hint="cs"/>
+          <w:sz w:val="24"/>
+          <w:szCs w:val="24"/>
+          <w:rtl/>
+          <w:lang w:bidi="fa-IR"/>
+        </w:rPr>
+        <w:t xml:space="preserve"> در نظر بگیریم، دوباره سه 3 میرسیم، و این نتیجه یعنی: باقی مانده 3 بر 4 میشود خود 3.</w:t>
       </w:r>
     </w:p>
     <w:p>
@@ -10581,164 +11441,37 @@
           <w:sz w:val="24"/>
           <w:szCs w:val="24"/>
           <w:rtl/>
-          <w:lang w:bidi="fa-IR"/>
-        </w:rPr>
-      </w:pPr>
-      <w:r>
-        <w:rPr>
-          <w:rFonts w:ascii="Vazir" w:hAnsi="Vazir" w:cs="Vazir" w:hint="cs"/>
-          <w:sz w:val="24"/>
-          <w:szCs w:val="24"/>
-          <w:rtl/>
-          <w:lang w:bidi="fa-IR"/>
-        </w:rPr>
-        <w:t xml:space="preserve">راه سريعی برای فهمیدن این که این مسئله چه نتیجه ای را میدهد، وجود دارد، اول به قسمت </w:t>
-      </w:r>
-      <w:r>
-        <w:rPr>
-          <w:rFonts w:ascii="Vazir" w:hAnsi="Vazir" w:cs="Vazir"/>
-          <w:sz w:val="24"/>
-          <w:szCs w:val="24"/>
-          <w:lang w:bidi="fa-IR"/>
-        </w:rPr>
-        <w:t>else</w:t>
-      </w:r>
-      <w:r>
-        <w:rPr>
-          <w:rFonts w:ascii="Vazir" w:hAnsi="Vazir" w:cs="Vazir" w:hint="cs"/>
-          <w:sz w:val="24"/>
-          <w:szCs w:val="24"/>
-          <w:rtl/>
-          <w:lang w:bidi="fa-IR"/>
-        </w:rPr>
-        <w:t xml:space="preserve"> نگاهی کنیم، هیچ عملیاتی (جمع، تفریق، ضرب، تقسیم، جزء صحیح، رادیکال وغیره) انجام نمی شود، یعنی اگر </w:t>
-      </w:r>
-      <w:r>
-        <w:rPr>
-          <w:rFonts w:ascii="Vazir" w:hAnsi="Vazir" w:cs="Vazir"/>
-          <w:sz w:val="24"/>
-          <w:szCs w:val="24"/>
-          <w:lang w:bidi="fa-IR"/>
-        </w:rPr>
-        <w:t>B</w:t>
-      </w:r>
-      <w:r>
-        <w:rPr>
-          <w:rFonts w:ascii="Vazir" w:hAnsi="Vazir" w:cs="Vazir" w:hint="cs"/>
-          <w:sz w:val="24"/>
-          <w:szCs w:val="24"/>
-          <w:rtl/>
-          <w:lang w:bidi="fa-IR"/>
-        </w:rPr>
-        <w:t xml:space="preserve"> به صفر برسد خود عدد </w:t>
-      </w:r>
-      <w:r>
-        <w:rPr>
-          <w:rFonts w:ascii="Vazir" w:hAnsi="Vazir" w:cs="Vazir"/>
-          <w:sz w:val="24"/>
-          <w:szCs w:val="24"/>
-          <w:lang w:bidi="fa-IR"/>
-        </w:rPr>
-        <w:t>a</w:t>
-      </w:r>
-      <w:r>
-        <w:rPr>
-          <w:rFonts w:ascii="Vazir" w:hAnsi="Vazir" w:cs="Vazir" w:hint="cs"/>
-          <w:sz w:val="24"/>
-          <w:szCs w:val="24"/>
-          <w:rtl/>
-          <w:lang w:bidi="fa-IR"/>
-        </w:rPr>
-        <w:t xml:space="preserve"> را بر میگرداند، و این یعنی اگر ما عدد </w:t>
-      </w:r>
-      <w:r>
-        <w:rPr>
-          <w:rFonts w:ascii="Vazir" w:hAnsi="Vazir" w:cs="Vazir"/>
-          <w:sz w:val="24"/>
-          <w:szCs w:val="24"/>
-          <w:lang w:bidi="fa-IR"/>
-        </w:rPr>
-        <w:t>3</w:t>
-      </w:r>
-      <w:r>
-        <w:rPr>
-          <w:rFonts w:ascii="Vazir" w:hAnsi="Vazir" w:cs="Vazir" w:hint="cs"/>
-          <w:sz w:val="24"/>
-          <w:szCs w:val="24"/>
-          <w:rtl/>
-          <w:lang w:bidi="fa-IR"/>
-        </w:rPr>
-        <w:t xml:space="preserve"> و 4</w:t>
-      </w:r>
-      <w:r>
-        <w:rPr>
-          <w:rFonts w:ascii="Vazir" w:hAnsi="Vazir" w:cs="Vazir"/>
-          <w:sz w:val="24"/>
-          <w:szCs w:val="24"/>
-          <w:lang w:bidi="fa-IR"/>
-        </w:rPr>
-        <w:t xml:space="preserve"> </w:t>
-      </w:r>
-      <w:r>
-        <w:rPr>
-          <w:rFonts w:ascii="Vazir" w:hAnsi="Vazir" w:cs="Vazir" w:hint="cs"/>
-          <w:sz w:val="24"/>
-          <w:szCs w:val="24"/>
-          <w:rtl/>
-          <w:lang w:bidi="fa-IR"/>
-        </w:rPr>
-        <w:t xml:space="preserve"> را به ترتیب برای </w:t>
-      </w:r>
-      <w:r>
-        <w:rPr>
-          <w:rFonts w:ascii="Vazir" w:hAnsi="Vazir" w:cs="Vazir"/>
-          <w:sz w:val="24"/>
-          <w:szCs w:val="24"/>
-          <w:lang w:bidi="fa-IR"/>
-        </w:rPr>
-        <w:t>a</w:t>
-      </w:r>
-      <w:r>
-        <w:rPr>
-          <w:rFonts w:ascii="Vazir" w:hAnsi="Vazir" w:cs="Vazir" w:hint="cs"/>
-          <w:sz w:val="24"/>
-          <w:szCs w:val="24"/>
-          <w:rtl/>
-          <w:lang w:bidi="fa-IR"/>
-        </w:rPr>
-        <w:t xml:space="preserve"> و </w:t>
-      </w:r>
-      <w:r>
-        <w:rPr>
-          <w:rFonts w:ascii="Vazir" w:hAnsi="Vazir" w:cs="Vazir"/>
-          <w:sz w:val="24"/>
-          <w:szCs w:val="24"/>
-          <w:lang w:bidi="fa-IR"/>
-        </w:rPr>
-        <w:t>b</w:t>
-      </w:r>
-      <w:r>
-        <w:rPr>
-          <w:rFonts w:ascii="Vazir" w:hAnsi="Vazir" w:cs="Vazir" w:hint="cs"/>
-          <w:sz w:val="24"/>
-          <w:szCs w:val="24"/>
-          <w:rtl/>
-          <w:lang w:bidi="fa-IR"/>
-        </w:rPr>
-        <w:t xml:space="preserve"> در نظر بگیریم، دوباره سه 3 میرسیم، و این نتیجه یعنی: باقی مانده 3 بر 4 میشود خود 3.</w:t>
-      </w:r>
+        </w:rPr>
+      </w:pPr>
     </w:p>
     <w:p>
       <w:pPr>
         <w:bidi/>
         <w:jc w:val="both"/>
-        <w:rPr>
-          <w:rFonts w:ascii="Vazir" w:hAnsi="Vazir" w:cs="Vazir"/>
-          <w:sz w:val="24"/>
-          <w:szCs w:val="24"/>
-          <w:lang w:bidi="fa-IR"/>
-        </w:rPr>
-      </w:pPr>
+        <w:outlineLvl w:val="1"/>
+        <w:rPr>
+          <w:rFonts w:ascii="Vazir" w:hAnsi="Vazir" w:cs="Vazir"/>
+          <w:b/>
+          <w:bCs/>
+          <w:sz w:val="24"/>
+          <w:szCs w:val="24"/>
+          <w:lang w:bidi="fa-IR"/>
+        </w:rPr>
+      </w:pPr>
+      <w:bookmarkStart w:id="14" w:name="_Toc54798067"/>
+      <w:r>
+        <w:rPr>
+          <w:rFonts w:ascii="Vazir" w:hAnsi="Vazir" w:cs="Vazir" w:hint="cs"/>
+          <w:b/>
+          <w:bCs/>
+          <w:sz w:val="24"/>
+          <w:szCs w:val="24"/>
+          <w:rtl/>
+          <w:lang w:bidi="fa-IR"/>
+        </w:rPr>
+        <w:t>مسئله زیر را بررسی کنید.</w:t>
+      </w:r>
+      <w:bookmarkEnd w:id="14"/>
     </w:p>
     <w:p>
       <w:pPr>
@@ -10748,9 +11481,676 @@
           <w:rFonts w:ascii="Vazir" w:hAnsi="Vazir" w:cs="Vazir"/>
           <w:sz w:val="24"/>
           <w:szCs w:val="24"/>
+          <w:lang w:bidi="fa-IR"/>
+        </w:rPr>
+      </w:pPr>
+      <w:r>
+        <w:rPr>
+          <w:rFonts w:ascii="Vazir" w:hAnsi="Vazir" w:cs="Vazir" w:hint="cs"/>
+          <w:sz w:val="24"/>
+          <w:szCs w:val="24"/>
           <w:rtl/>
           <w:lang w:bidi="fa-IR"/>
         </w:rPr>
+        <w:t>(اثبات از پایین به بالا)</w:t>
+      </w:r>
+    </w:p>
+    <w:p>
+      <w:pPr>
+        <w:jc w:val="both"/>
+        <w:rPr>
+          <w:rFonts w:ascii="Cambria Math" w:eastAsiaTheme="minorEastAsia" w:hAnsi="Cambria Math" w:cs="Vazir"/>
+          <w:sz w:val="40"/>
+          <w:szCs w:val="40"/>
+          <w:lang w:bidi="fa-IR"/>
+        </w:rPr>
+      </w:pPr>
+      <m:oMathPara>
+        <m:oMathParaPr>
+          <m:jc m:val="left"/>
+        </m:oMathParaPr>
+        <m:oMath>
+          <m:r>
+            <w:rPr>
+              <w:rFonts w:ascii="Cambria Math" w:hAnsi="Cambria Math" w:cs="Vazir"/>
+              <w:sz w:val="24"/>
+              <w:szCs w:val="24"/>
+              <w:lang w:bidi="fa-IR"/>
+            </w:rPr>
+            <m:t>A</m:t>
+          </m:r>
+          <m:d>
+            <m:dPr>
+              <m:ctrlPr>
+                <w:rPr>
+                  <w:rFonts w:ascii="Cambria Math" w:eastAsiaTheme="minorEastAsia" w:hAnsi="Cambria Math" w:cs="Vazir"/>
+                  <w:i/>
+                  <w:sz w:val="24"/>
+                  <w:szCs w:val="24"/>
+                  <w:lang w:bidi="fa-IR"/>
+                </w:rPr>
+              </m:ctrlPr>
+            </m:dPr>
+            <m:e>
+              <m:r>
+                <w:rPr>
+                  <w:rFonts w:ascii="Cambria Math" w:eastAsiaTheme="minorEastAsia" w:hAnsi="Cambria Math" w:cs="Vazir"/>
+                  <w:sz w:val="24"/>
+                  <w:szCs w:val="24"/>
+                  <w:lang w:bidi="fa-IR"/>
+                </w:rPr>
+                <m:t>m, n</m:t>
+              </m:r>
+            </m:e>
+          </m:d>
+          <m:r>
+            <w:rPr>
+              <w:rFonts w:ascii="Cambria Math" w:hAnsi="Cambria Math" w:cs="Vazir"/>
+              <w:sz w:val="24"/>
+              <w:szCs w:val="24"/>
+              <w:lang w:bidi="fa-IR"/>
+            </w:rPr>
+            <m:t>=</m:t>
+          </m:r>
+          <m:d>
+            <m:dPr>
+              <m:begChr m:val="{"/>
+              <m:endChr m:val=""/>
+              <m:ctrlPr>
+                <w:rPr>
+                  <w:rFonts w:ascii="Cambria Math" w:eastAsiaTheme="minorEastAsia" w:hAnsi="Cambria Math" w:cs="Vazir"/>
+                  <w:i/>
+                  <w:sz w:val="24"/>
+                  <w:szCs w:val="24"/>
+                  <w:lang w:bidi="fa-IR"/>
+                </w:rPr>
+              </m:ctrlPr>
+            </m:dPr>
+            <m:e>
+              <m:eqArr>
+                <m:eqArrPr>
+                  <m:ctrlPr>
+                    <w:rPr>
+                      <w:rFonts w:ascii="Cambria Math" w:eastAsiaTheme="minorEastAsia" w:hAnsi="Cambria Math" w:cs="Vazir"/>
+                      <w:i/>
+                      <w:sz w:val="24"/>
+                      <w:szCs w:val="24"/>
+                      <w:lang w:bidi="fa-IR"/>
+                    </w:rPr>
+                  </m:ctrlPr>
+                </m:eqArrPr>
+                <m:e>
+                  <m:r>
+                    <w:rPr>
+                      <w:rFonts w:ascii="Cambria Math" w:hAnsi="Cambria Math" w:cs="Vazir"/>
+                      <w:sz w:val="24"/>
+                      <w:szCs w:val="24"/>
+                      <w:lang w:bidi="fa-IR"/>
+                    </w:rPr>
+                    <m:t>n+1,  &amp; m=0</m:t>
+                  </m:r>
+                </m:e>
+                <m:e>
+                  <m:r>
+                    <w:rPr>
+                      <w:rFonts w:ascii="Cambria Math" w:hAnsi="Cambria Math" w:cs="Vazir"/>
+                      <w:sz w:val="24"/>
+                      <w:szCs w:val="24"/>
+                      <w:lang w:bidi="fa-IR"/>
+                    </w:rPr>
+                    <m:t>A(m-1, 1),  &amp;n=0</m:t>
+                  </m:r>
+                  <m:ctrlPr>
+                    <w:rPr>
+                      <w:rFonts w:ascii="Cambria Math" w:eastAsia="Cambria Math" w:hAnsi="Cambria Math" w:cs="Cambria Math"/>
+                      <w:i/>
+                      <w:sz w:val="24"/>
+                      <w:szCs w:val="24"/>
+                      <w:lang w:bidi="fa-IR"/>
+                    </w:rPr>
+                  </m:ctrlPr>
+                </m:e>
+                <m:e>
+                  <m:r>
+                    <w:rPr>
+                      <w:rFonts w:ascii="Cambria Math" w:eastAsia="Cambria Math" w:hAnsi="Cambria Math" w:cs="Cambria Math"/>
+                      <w:sz w:val="24"/>
+                      <w:szCs w:val="24"/>
+                      <w:lang w:bidi="fa-IR"/>
+                    </w:rPr>
+                    <m:t>A</m:t>
+                  </m:r>
+                  <m:d>
+                    <m:dPr>
+                      <m:ctrlPr>
+                        <w:rPr>
+                          <w:rFonts w:ascii="Cambria Math" w:eastAsia="Cambria Math" w:hAnsi="Cambria Math" w:cs="Cambria Math"/>
+                          <w:i/>
+                          <w:sz w:val="24"/>
+                          <w:szCs w:val="24"/>
+                          <w:lang w:bidi="fa-IR"/>
+                        </w:rPr>
+                      </m:ctrlPr>
+                    </m:dPr>
+                    <m:e>
+                      <m:r>
+                        <w:rPr>
+                          <w:rFonts w:ascii="Cambria Math" w:eastAsia="Cambria Math" w:hAnsi="Cambria Math" w:cs="Cambria Math"/>
+                          <w:sz w:val="24"/>
+                          <w:szCs w:val="24"/>
+                          <w:lang w:bidi="fa-IR"/>
+                        </w:rPr>
+                        <m:t>m-1,A</m:t>
+                      </m:r>
+                      <m:d>
+                        <m:dPr>
+                          <m:ctrlPr>
+                            <w:rPr>
+                              <w:rFonts w:ascii="Cambria Math" w:eastAsia="Cambria Math" w:hAnsi="Cambria Math" w:cs="Cambria Math"/>
+                              <w:i/>
+                              <w:sz w:val="24"/>
+                              <w:szCs w:val="24"/>
+                              <w:lang w:bidi="fa-IR"/>
+                            </w:rPr>
+                          </m:ctrlPr>
+                        </m:dPr>
+                        <m:e>
+                          <m:r>
+                            <w:rPr>
+                              <w:rFonts w:ascii="Cambria Math" w:eastAsia="Cambria Math" w:hAnsi="Cambria Math" w:cs="Cambria Math"/>
+                              <w:sz w:val="24"/>
+                              <w:szCs w:val="24"/>
+                              <w:lang w:bidi="fa-IR"/>
+                            </w:rPr>
+                            <m:t>m, n-1</m:t>
+                          </m:r>
+                        </m:e>
+                      </m:d>
+                    </m:e>
+                  </m:d>
+                  <m:r>
+                    <w:rPr>
+                      <w:rFonts w:ascii="Cambria Math" w:eastAsia="Cambria Math" w:hAnsi="Cambria Math" w:cs="Cambria Math"/>
+                      <w:sz w:val="24"/>
+                      <w:szCs w:val="24"/>
+                      <w:lang w:bidi="fa-IR"/>
+                    </w:rPr>
+                    <m:t>, outher points</m:t>
+                  </m:r>
+                </m:e>
+              </m:eqArr>
+            </m:e>
+          </m:d>
+        </m:oMath>
+      </m:oMathPara>
+    </w:p>
+    <w:p>
+      <w:pPr>
+        <w:jc w:val="both"/>
+        <w:rPr>
+          <w:rFonts w:ascii="Vazir" w:eastAsiaTheme="minorEastAsia" w:hAnsi="Vazir" w:cs="Vazir"/>
+          <w:sz w:val="24"/>
+          <w:szCs w:val="24"/>
+          <w:lang w:bidi="fa-IR"/>
+        </w:rPr>
+      </w:pPr>
+      <w:proofErr w:type="gramStart"/>
+      <w:r>
+        <w:rPr>
+          <w:rFonts w:ascii="Vazir" w:eastAsiaTheme="minorEastAsia" w:hAnsi="Vazir" w:cs="Vazir"/>
+          <w:sz w:val="24"/>
+          <w:szCs w:val="24"/>
+          <w:lang w:bidi="fa-IR"/>
+        </w:rPr>
+        <w:t>A(</w:t>
+      </w:r>
+      <w:proofErr w:type="gramEnd"/>
+      <w:r>
+        <w:rPr>
+          <w:rFonts w:ascii="Vazir" w:eastAsiaTheme="minorEastAsia" w:hAnsi="Vazir" w:cs="Vazir"/>
+          <w:sz w:val="24"/>
+          <w:szCs w:val="24"/>
+          <w:lang w:bidi="fa-IR"/>
+        </w:rPr>
+        <w:t>1,3)</w:t>
+      </w:r>
+    </w:p>
+    <w:p>
+      <w:pPr>
+        <w:jc w:val="both"/>
+        <w:rPr>
+          <w:rFonts w:ascii="Vazir" w:eastAsiaTheme="minorEastAsia" w:hAnsi="Vazir" w:cs="Vazir"/>
+          <w:sz w:val="24"/>
+          <w:szCs w:val="24"/>
+          <w:lang w:bidi="fa-IR"/>
+        </w:rPr>
+      </w:pPr>
+      <w:proofErr w:type="gramStart"/>
+      <w:r>
+        <w:rPr>
+          <w:rFonts w:ascii="Vazir" w:eastAsiaTheme="minorEastAsia" w:hAnsi="Vazir" w:cs="Vazir"/>
+          <w:sz w:val="24"/>
+          <w:szCs w:val="24"/>
+          <w:lang w:bidi="fa-IR"/>
+        </w:rPr>
+        <w:t>A(</w:t>
+      </w:r>
+      <w:proofErr w:type="gramEnd"/>
+      <w:r>
+        <w:rPr>
+          <w:rFonts w:ascii="Vazir" w:eastAsiaTheme="minorEastAsia" w:hAnsi="Vazir" w:cs="Vazir"/>
+          <w:sz w:val="24"/>
+          <w:szCs w:val="24"/>
+          <w:lang w:bidi="fa-IR"/>
+        </w:rPr>
+        <w:t xml:space="preserve">1, 3) = A(0, A(1, 2)) </w:t>
+      </w:r>
+      <w:r>
+        <w:rPr>
+          <w:rFonts w:ascii="Vazir" w:eastAsiaTheme="minorEastAsia" w:hAnsi="Vazir" w:cs="Vazir"/>
+          <w:sz w:val="24"/>
+          <w:szCs w:val="24"/>
+          <w:lang w:bidi="fa-IR"/>
+        </w:rPr>
+        <w:sym w:font="Wingdings" w:char="F0E8"/>
+      </w:r>
+      <w:r>
+        <w:rPr>
+          <w:rFonts w:ascii="Vazir" w:eastAsiaTheme="minorEastAsia" w:hAnsi="Vazir" w:cs="Vazir"/>
+          <w:sz w:val="24"/>
+          <w:szCs w:val="24"/>
+          <w:lang w:bidi="fa-IR"/>
+        </w:rPr>
+        <w:t xml:space="preserve"> </w:t>
+      </w:r>
+      <w:r>
+        <w:rPr>
+          <w:rFonts w:ascii="Vazir" w:eastAsiaTheme="minorEastAsia" w:hAnsi="Vazir" w:cs="Vazir"/>
+          <w:sz w:val="24"/>
+          <w:szCs w:val="24"/>
+          <w:lang w:bidi="fa-IR"/>
+        </w:rPr>
+        <w:t xml:space="preserve">A(0, (A(1, 2)=4)) = m=0, n=4 </w:t>
+      </w:r>
+      <w:r>
+        <w:rPr>
+          <w:rFonts w:ascii="Vazir" w:eastAsiaTheme="minorEastAsia" w:hAnsi="Vazir" w:cs="Vazir"/>
+          <w:sz w:val="24"/>
+          <w:szCs w:val="24"/>
+          <w:lang w:bidi="fa-IR"/>
+        </w:rPr>
+        <w:sym w:font="Wingdings" w:char="F0E8"/>
+      </w:r>
+      <w:r>
+        <w:rPr>
+          <w:rFonts w:ascii="Vazir" w:eastAsiaTheme="minorEastAsia" w:hAnsi="Vazir" w:cs="Vazir"/>
+          <w:sz w:val="24"/>
+          <w:szCs w:val="24"/>
+          <w:lang w:bidi="fa-IR"/>
+        </w:rPr>
+        <w:t xml:space="preserve"> n+1 = 5</w:t>
+      </w:r>
+    </w:p>
+    <w:p>
+      <w:pPr>
+        <w:jc w:val="both"/>
+        <w:rPr>
+          <w:rFonts w:ascii="Vazir" w:eastAsiaTheme="minorEastAsia" w:hAnsi="Vazir" w:cs="Vazir"/>
+          <w:sz w:val="24"/>
+          <w:szCs w:val="24"/>
+          <w:rtl/>
+          <w:lang w:bidi="fa-IR"/>
+        </w:rPr>
+      </w:pPr>
+      <w:proofErr w:type="gramStart"/>
+      <w:r>
+        <w:rPr>
+          <w:rFonts w:ascii="Vazir" w:eastAsiaTheme="minorEastAsia" w:hAnsi="Vazir" w:cs="Vazir"/>
+          <w:sz w:val="24"/>
+          <w:szCs w:val="24"/>
+          <w:lang w:bidi="fa-IR"/>
+        </w:rPr>
+        <w:t>A(</w:t>
+      </w:r>
+      <w:proofErr w:type="gramEnd"/>
+      <w:r>
+        <w:rPr>
+          <w:rFonts w:ascii="Vazir" w:eastAsiaTheme="minorEastAsia" w:hAnsi="Vazir" w:cs="Vazir"/>
+          <w:sz w:val="24"/>
+          <w:szCs w:val="24"/>
+          <w:lang w:bidi="fa-IR"/>
+        </w:rPr>
+        <w:t xml:space="preserve">1, 2) = A(0, A(1, 1)) </w:t>
+      </w:r>
+      <w:r>
+        <w:rPr>
+          <w:rFonts w:ascii="Vazir" w:eastAsiaTheme="minorEastAsia" w:hAnsi="Vazir" w:cs="Vazir"/>
+          <w:sz w:val="24"/>
+          <w:szCs w:val="24"/>
+          <w:lang w:bidi="fa-IR"/>
+        </w:rPr>
+        <w:sym w:font="Wingdings" w:char="F0E8"/>
+      </w:r>
+      <w:r>
+        <w:rPr>
+          <w:rFonts w:ascii="Vazir" w:eastAsiaTheme="minorEastAsia" w:hAnsi="Vazir" w:cs="Vazir"/>
+          <w:sz w:val="24"/>
+          <w:szCs w:val="24"/>
+          <w:lang w:bidi="fa-IR"/>
+        </w:rPr>
+        <w:t xml:space="preserve"> </w:t>
+      </w:r>
+      <w:r>
+        <w:rPr>
+          <w:rFonts w:ascii="Vazir" w:eastAsiaTheme="minorEastAsia" w:hAnsi="Vazir" w:cs="Vazir"/>
+          <w:sz w:val="24"/>
+          <w:szCs w:val="24"/>
+          <w:lang w:bidi="fa-IR"/>
+        </w:rPr>
+        <w:t xml:space="preserve">A(0, (A(1, 1)=3)) = m=0, n=3 </w:t>
+      </w:r>
+      <w:r>
+        <w:rPr>
+          <w:rFonts w:ascii="Vazir" w:eastAsiaTheme="minorEastAsia" w:hAnsi="Vazir" w:cs="Vazir"/>
+          <w:sz w:val="24"/>
+          <w:szCs w:val="24"/>
+          <w:lang w:bidi="fa-IR"/>
+        </w:rPr>
+        <w:sym w:font="Wingdings" w:char="F0E8"/>
+      </w:r>
+      <w:r>
+        <w:rPr>
+          <w:rFonts w:ascii="Vazir" w:eastAsiaTheme="minorEastAsia" w:hAnsi="Vazir" w:cs="Vazir"/>
+          <w:sz w:val="24"/>
+          <w:szCs w:val="24"/>
+          <w:lang w:bidi="fa-IR"/>
+        </w:rPr>
+        <w:t xml:space="preserve"> n+1 = 4</w:t>
+      </w:r>
+    </w:p>
+    <w:p>
+      <w:pPr>
+        <w:jc w:val="both"/>
+        <w:rPr>
+          <w:rFonts w:ascii="Vazir" w:eastAsiaTheme="minorEastAsia" w:hAnsi="Vazir" w:cs="Vazir"/>
+          <w:sz w:val="24"/>
+          <w:szCs w:val="24"/>
+          <w:lang w:bidi="fa-IR"/>
+        </w:rPr>
+      </w:pPr>
+      <w:proofErr w:type="gramStart"/>
+      <w:r>
+        <w:rPr>
+          <w:rFonts w:ascii="Vazir" w:eastAsiaTheme="minorEastAsia" w:hAnsi="Vazir" w:cs="Vazir"/>
+          <w:sz w:val="24"/>
+          <w:szCs w:val="24"/>
+          <w:lang w:bidi="fa-IR"/>
+        </w:rPr>
+        <w:t>A(</w:t>
+      </w:r>
+      <w:proofErr w:type="gramEnd"/>
+      <w:r>
+        <w:rPr>
+          <w:rFonts w:ascii="Vazir" w:eastAsiaTheme="minorEastAsia" w:hAnsi="Vazir" w:cs="Vazir"/>
+          <w:sz w:val="24"/>
+          <w:szCs w:val="24"/>
+          <w:lang w:bidi="fa-IR"/>
+        </w:rPr>
+        <w:t xml:space="preserve">1, 1) = A(0, </w:t>
+      </w:r>
+      <m:oMath>
+        <m:r>
+          <w:rPr>
+            <w:rFonts w:ascii="Cambria Math" w:eastAsiaTheme="minorEastAsia" w:hAnsi="Cambria Math" w:cs="Cambria Math"/>
+            <w:color w:val="FF0000"/>
+            <w:sz w:val="24"/>
+            <w:szCs w:val="24"/>
+            <w:lang w:bidi="fa-IR"/>
+          </w:rPr>
+          <m:t>A</m:t>
+        </m:r>
+        <m:r>
+          <w:rPr>
+            <w:rFonts w:ascii="Vazir" w:eastAsiaTheme="minorEastAsia" w:hAnsi="Vazir" w:cs="Vazir"/>
+            <w:color w:val="FF0000"/>
+            <w:sz w:val="24"/>
+            <w:szCs w:val="24"/>
+            <w:lang w:bidi="fa-IR"/>
+          </w:rPr>
+          <m:t>(1, 0)</m:t>
+        </m:r>
+      </m:oMath>
+      <w:r>
+        <w:rPr>
+          <w:rFonts w:ascii="Vazir" w:eastAsiaTheme="minorEastAsia" w:hAnsi="Vazir" w:cs="Vazir"/>
+          <w:sz w:val="24"/>
+          <w:szCs w:val="24"/>
+          <w:lang w:bidi="fa-IR"/>
+        </w:rPr>
+        <w:t xml:space="preserve">) </w:t>
+      </w:r>
+      <w:r>
+        <w:rPr>
+          <w:rFonts w:ascii="Vazir" w:eastAsiaTheme="minorEastAsia" w:hAnsi="Vazir" w:cs="Vazir"/>
+          <w:sz w:val="24"/>
+          <w:szCs w:val="24"/>
+          <w:lang w:bidi="fa-IR"/>
+        </w:rPr>
+        <w:sym w:font="Wingdings" w:char="F0E8"/>
+      </w:r>
+      <w:r>
+        <w:rPr>
+          <w:rFonts w:ascii="Vazir" w:eastAsiaTheme="minorEastAsia" w:hAnsi="Vazir" w:cs="Vazir"/>
+          <w:sz w:val="24"/>
+          <w:szCs w:val="24"/>
+          <w:lang w:bidi="fa-IR"/>
+        </w:rPr>
+        <w:t xml:space="preserve"> A(0, (A(1, 0)=2)) = m=0, n=2 </w:t>
+      </w:r>
+      <w:r>
+        <w:rPr>
+          <w:rFonts w:ascii="Vazir" w:eastAsiaTheme="minorEastAsia" w:hAnsi="Vazir" w:cs="Vazir"/>
+          <w:sz w:val="24"/>
+          <w:szCs w:val="24"/>
+          <w:lang w:bidi="fa-IR"/>
+        </w:rPr>
+        <w:sym w:font="Wingdings" w:char="F0E8"/>
+      </w:r>
+      <w:r>
+        <w:rPr>
+          <w:rFonts w:ascii="Vazir" w:eastAsiaTheme="minorEastAsia" w:hAnsi="Vazir" w:cs="Vazir"/>
+          <w:sz w:val="24"/>
+          <w:szCs w:val="24"/>
+          <w:lang w:bidi="fa-IR"/>
+        </w:rPr>
+        <w:t xml:space="preserve"> n+1 = 3</w:t>
+      </w:r>
+    </w:p>
+    <w:p>
+      <w:pPr>
+        <w:jc w:val="both"/>
+        <w:rPr>
+          <w:rFonts w:ascii="Vazir" w:eastAsiaTheme="minorEastAsia" w:hAnsi="Vazir" w:cs="Vazir"/>
+          <w:b/>
+          <w:bCs/>
+          <w:color w:val="4472C4" w:themeColor="accent1"/>
+          <w:sz w:val="24"/>
+          <w:szCs w:val="24"/>
+          <w:lang w:bidi="fa-IR"/>
+        </w:rPr>
+      </w:pPr>
+      <w:proofErr w:type="gramStart"/>
+      <w:r>
+        <w:rPr>
+          <w:rFonts w:ascii="Vazir" w:eastAsiaTheme="minorEastAsia" w:hAnsi="Vazir" w:cs="Vazir"/>
+          <w:sz w:val="24"/>
+          <w:szCs w:val="24"/>
+          <w:lang w:bidi="fa-IR"/>
+        </w:rPr>
+        <w:t>A(</w:t>
+      </w:r>
+      <w:proofErr w:type="gramEnd"/>
+      <w:r>
+        <w:rPr>
+          <w:rFonts w:ascii="Vazir" w:eastAsiaTheme="minorEastAsia" w:hAnsi="Vazir" w:cs="Vazir"/>
+          <w:sz w:val="24"/>
+          <w:szCs w:val="24"/>
+          <w:lang w:bidi="fa-IR"/>
+        </w:rPr>
+        <w:t xml:space="preserve">1, 0) = </w:t>
+      </w:r>
+      <w:r>
+        <w:rPr>
+          <w:rFonts w:ascii="Vazir" w:eastAsiaTheme="minorEastAsia" w:hAnsi="Vazir" w:cs="Vazir"/>
+          <w:b/>
+          <w:bCs/>
+          <w:color w:val="4472C4" w:themeColor="accent1"/>
+          <w:sz w:val="24"/>
+          <w:szCs w:val="24"/>
+          <w:lang w:bidi="fa-IR"/>
+        </w:rPr>
+        <w:t>A(0, 1)</w:t>
+      </w:r>
+      <w:r>
+        <w:rPr>
+          <w:rFonts w:ascii="Vazir" w:eastAsiaTheme="minorEastAsia" w:hAnsi="Vazir" w:cs="Vazir"/>
+          <w:b/>
+          <w:bCs/>
+          <w:color w:val="4472C4" w:themeColor="accent1"/>
+          <w:sz w:val="24"/>
+          <w:szCs w:val="24"/>
+          <w:lang w:bidi="fa-IR"/>
+        </w:rPr>
+        <w:t xml:space="preserve"> </w:t>
+      </w:r>
+      <w:r>
+        <w:rPr>
+          <w:rFonts w:ascii="Vazir" w:eastAsiaTheme="minorEastAsia" w:hAnsi="Vazir" w:cs="Vazir"/>
+          <w:b/>
+          <w:bCs/>
+          <w:color w:val="4472C4" w:themeColor="accent1"/>
+          <w:sz w:val="24"/>
+          <w:szCs w:val="24"/>
+          <w:lang w:bidi="fa-IR"/>
+        </w:rPr>
+        <w:sym w:font="Wingdings" w:char="F0E8"/>
+      </w:r>
+      <w:r>
+        <w:rPr>
+          <w:rFonts w:ascii="Vazir" w:eastAsiaTheme="minorEastAsia" w:hAnsi="Vazir" w:cs="Vazir"/>
+          <w:b/>
+          <w:bCs/>
+          <w:color w:val="4472C4" w:themeColor="accent1"/>
+          <w:sz w:val="24"/>
+          <w:szCs w:val="24"/>
+          <w:lang w:bidi="fa-IR"/>
+        </w:rPr>
+        <w:t xml:space="preserve"> n + 1 </w:t>
+      </w:r>
+      <w:r>
+        <w:rPr>
+          <w:rFonts w:ascii="Vazir" w:eastAsiaTheme="minorEastAsia" w:hAnsi="Vazir" w:cs="Vazir"/>
+          <w:b/>
+          <w:bCs/>
+          <w:color w:val="4472C4" w:themeColor="accent1"/>
+          <w:sz w:val="24"/>
+          <w:szCs w:val="24"/>
+          <w:lang w:bidi="fa-IR"/>
+        </w:rPr>
+        <w:sym w:font="Wingdings" w:char="F0E8"/>
+      </w:r>
+      <w:r>
+        <w:rPr>
+          <w:rFonts w:ascii="Vazir" w:eastAsiaTheme="minorEastAsia" w:hAnsi="Vazir" w:cs="Vazir"/>
+          <w:b/>
+          <w:bCs/>
+          <w:color w:val="4472C4" w:themeColor="accent1"/>
+          <w:sz w:val="24"/>
+          <w:szCs w:val="24"/>
+          <w:lang w:bidi="fa-IR"/>
+        </w:rPr>
+        <w:t xml:space="preserve"> 2</w:t>
+      </w:r>
+    </w:p>
+    <w:p>
+      <w:pPr>
+        <w:jc w:val="both"/>
+        <w:rPr>
+          <w:rFonts w:ascii="Vazir" w:eastAsiaTheme="minorEastAsia" w:hAnsi="Vazir" w:cs="Vazir"/>
+          <w:b/>
+          <w:bCs/>
+          <w:color w:val="4472C4" w:themeColor="accent1"/>
+          <w:sz w:val="24"/>
+          <w:szCs w:val="24"/>
+          <w:lang w:bidi="fa-IR"/>
+        </w:rPr>
+      </w:pPr>
+    </w:p>
+    <w:p>
+      <w:pPr>
+        <w:jc w:val="both"/>
+        <w:rPr>
+          <w:rFonts w:ascii="Vazir" w:eastAsiaTheme="minorEastAsia" w:hAnsi="Vazir" w:cs="Vazir" w:hint="cs"/>
+          <w:b/>
+          <w:bCs/>
+          <w:color w:val="4472C4" w:themeColor="accent1"/>
+          <w:sz w:val="24"/>
+          <w:szCs w:val="24"/>
+          <w:rtl/>
+          <w:lang w:bidi="fa-IR"/>
+        </w:rPr>
+      </w:pPr>
+    </w:p>
+    <w:p>
+      <w:pPr>
+        <w:jc w:val="both"/>
+        <w:rPr>
+          <w:rFonts w:ascii="Vazir" w:eastAsiaTheme="minorEastAsia" w:hAnsi="Vazir" w:cs="Vazir"/>
+          <w:b/>
+          <w:bCs/>
+          <w:color w:val="4472C4" w:themeColor="accent1"/>
+          <w:sz w:val="24"/>
+          <w:szCs w:val="24"/>
+          <w:lang w:bidi="fa-IR"/>
+        </w:rPr>
+      </w:pPr>
+    </w:p>
+    <w:p>
+      <w:pPr>
+        <w:jc w:val="both"/>
+        <w:rPr>
+          <w:rFonts w:ascii="Vazir" w:eastAsiaTheme="minorEastAsia" w:hAnsi="Vazir" w:cs="Vazir"/>
+          <w:b/>
+          <w:bCs/>
+          <w:color w:val="4472C4" w:themeColor="accent1"/>
+          <w:sz w:val="24"/>
+          <w:szCs w:val="24"/>
+          <w:lang w:bidi="fa-IR"/>
+        </w:rPr>
+      </w:pPr>
+    </w:p>
+    <w:p>
+      <w:pPr>
+        <w:jc w:val="both"/>
+        <w:rPr>
+          <w:rFonts w:ascii="Vazir" w:hAnsi="Vazir" w:cs="Vazir"/>
+          <w:sz w:val="24"/>
+          <w:szCs w:val="24"/>
+          <w:lang w:bidi="fa-IR"/>
+        </w:rPr>
+      </w:pPr>
+    </w:p>
+    <w:p>
+      <w:pPr>
+        <w:bidi/>
+        <w:jc w:val="both"/>
+        <w:rPr>
+          <w:rFonts w:ascii="Vazir" w:hAnsi="Vazir" w:cs="Vazir"/>
+          <w:sz w:val="24"/>
+          <w:szCs w:val="24"/>
+          <w:rtl/>
+          <w:lang w:bidi="fa-IR"/>
+        </w:rPr>
       </w:pPr>
       <w:r>
         <w:rPr>
@@ -10760,6 +12160,7 @@
           <w:rtl/>
           <w:lang w:bidi="fa-IR"/>
         </w:rPr>
+        <w:lastRenderedPageBreak/>
         <w:t>مسئله زیر را تریس کنید.</w:t>
       </w:r>
       <w:r>
@@ -10850,8 +12251,18 @@
           <w:sz w:val="24"/>
           <w:szCs w:val="24"/>
         </w:rPr>
-        <w:t xml:space="preserve"> f(</w:t>
-      </w:r>
+        <w:t xml:space="preserve"> </w:t>
+      </w:r>
+      <w:proofErr w:type="gramStart"/>
+      <w:r>
+        <w:rPr>
+          <w:color w:val="FFFFFF"/>
+          <w:sz w:val="24"/>
+          <w:szCs w:val="24"/>
+        </w:rPr>
+        <w:t>f(</w:t>
+      </w:r>
+      <w:proofErr w:type="gramEnd"/>
       <w:r>
         <w:rPr>
           <w:color w:val="F0E68C"/>
@@ -11078,7 +12489,25 @@
           <w:sz w:val="24"/>
           <w:szCs w:val="24"/>
         </w:rPr>
-        <w:t xml:space="preserve"> x * f(x, n/</w:t>
+        <w:t xml:space="preserve"> x * </w:t>
+      </w:r>
+      <w:proofErr w:type="gramStart"/>
+      <w:r>
+        <w:rPr>
+          <w:color w:val="FFFFFF"/>
+          <w:sz w:val="24"/>
+          <w:szCs w:val="24"/>
+        </w:rPr>
+        <w:t>f(</w:t>
+      </w:r>
+      <w:proofErr w:type="gramEnd"/>
+      <w:r>
+        <w:rPr>
+          <w:color w:val="FFFFFF"/>
+          <w:sz w:val="24"/>
+          <w:szCs w:val="24"/>
+        </w:rPr>
+        <w:t>x, n/</w:t>
       </w:r>
       <w:r>
         <w:rPr>
@@ -11176,7 +12605,25 @@
           <w:sz w:val="24"/>
           <w:szCs w:val="24"/>
         </w:rPr>
-        <w:t xml:space="preserve"> * f(x, n-</w:t>
+        <w:t xml:space="preserve"> * </w:t>
+      </w:r>
+      <w:proofErr w:type="gramStart"/>
+      <w:r>
+        <w:rPr>
+          <w:color w:val="FFFFFF"/>
+          <w:sz w:val="24"/>
+          <w:szCs w:val="24"/>
+        </w:rPr>
+        <w:t>f(</w:t>
+      </w:r>
+      <w:proofErr w:type="gramEnd"/>
+      <w:r>
+        <w:rPr>
+          <w:color w:val="FFFFFF"/>
+          <w:sz w:val="24"/>
+          <w:szCs w:val="24"/>
+        </w:rPr>
+        <w:t>x, n-</w:t>
       </w:r>
       <w:r>
         <w:rPr>
@@ -11267,13 +12714,23 @@
           <w:szCs w:val="24"/>
         </w:rPr>
       </w:pPr>
-      <w:r>
-        <w:rPr>
-          <w:rFonts w:ascii="Vazir" w:hAnsi="Vazir" w:cs="Vazir"/>
-          <w:sz w:val="24"/>
-          <w:szCs w:val="24"/>
-        </w:rPr>
-        <w:t xml:space="preserve">f(2, 7) = 2 * f(2, 6) </w:t>
+      <w:proofErr w:type="gramStart"/>
+      <w:r>
+        <w:rPr>
+          <w:rFonts w:ascii="Vazir" w:hAnsi="Vazir" w:cs="Vazir"/>
+          <w:sz w:val="24"/>
+          <w:szCs w:val="24"/>
+        </w:rPr>
+        <w:t>f(</w:t>
+      </w:r>
+      <w:proofErr w:type="gramEnd"/>
+      <w:r>
+        <w:rPr>
+          <w:rFonts w:ascii="Vazir" w:hAnsi="Vazir" w:cs="Vazir"/>
+          <w:sz w:val="24"/>
+          <w:szCs w:val="24"/>
+        </w:rPr>
+        <w:t xml:space="preserve">2, 7) = 2 * f(2, 6) </w:t>
       </w:r>
       <w:r>
         <w:rPr>
@@ -11301,13 +12758,23 @@
           <w:szCs w:val="24"/>
         </w:rPr>
       </w:pPr>
-      <w:r>
-        <w:rPr>
-          <w:rFonts w:ascii="Vazir" w:hAnsi="Vazir" w:cs="Vazir"/>
-          <w:sz w:val="24"/>
-          <w:szCs w:val="24"/>
-        </w:rPr>
-        <w:t xml:space="preserve">f(2, 6) = 2 * f(2, 3) </w:t>
+      <w:proofErr w:type="gramStart"/>
+      <w:r>
+        <w:rPr>
+          <w:rFonts w:ascii="Vazir" w:hAnsi="Vazir" w:cs="Vazir"/>
+          <w:sz w:val="24"/>
+          <w:szCs w:val="24"/>
+        </w:rPr>
+        <w:t>f(</w:t>
+      </w:r>
+      <w:proofErr w:type="gramEnd"/>
+      <w:r>
+        <w:rPr>
+          <w:rFonts w:ascii="Vazir" w:hAnsi="Vazir" w:cs="Vazir"/>
+          <w:sz w:val="24"/>
+          <w:szCs w:val="24"/>
+        </w:rPr>
+        <w:t xml:space="preserve">2, 6) = 2 * f(2, 3) </w:t>
       </w:r>
       <w:r>
         <w:rPr>
@@ -11335,13 +12802,23 @@
           <w:szCs w:val="24"/>
         </w:rPr>
       </w:pPr>
-      <w:r>
-        <w:rPr>
-          <w:rFonts w:ascii="Vazir" w:hAnsi="Vazir" w:cs="Vazir"/>
-          <w:sz w:val="24"/>
-          <w:szCs w:val="24"/>
-        </w:rPr>
-        <w:t xml:space="preserve">f(2, 3) = 2 * f(2 ,2) </w:t>
+      <w:proofErr w:type="gramStart"/>
+      <w:r>
+        <w:rPr>
+          <w:rFonts w:ascii="Vazir" w:hAnsi="Vazir" w:cs="Vazir"/>
+          <w:sz w:val="24"/>
+          <w:szCs w:val="24"/>
+        </w:rPr>
+        <w:t>f(</w:t>
+      </w:r>
+      <w:proofErr w:type="gramEnd"/>
+      <w:r>
+        <w:rPr>
+          <w:rFonts w:ascii="Vazir" w:hAnsi="Vazir" w:cs="Vazir"/>
+          <w:sz w:val="24"/>
+          <w:szCs w:val="24"/>
+        </w:rPr>
+        <w:t xml:space="preserve">2, 3) = 2 * f(2 ,2) </w:t>
       </w:r>
       <w:r>
         <w:rPr>
@@ -11369,13 +12846,23 @@
           <w:szCs w:val="24"/>
         </w:rPr>
       </w:pPr>
-      <w:r>
-        <w:rPr>
-          <w:rFonts w:ascii="Vazir" w:hAnsi="Vazir" w:cs="Vazir"/>
-          <w:sz w:val="24"/>
-          <w:szCs w:val="24"/>
-        </w:rPr>
-        <w:t xml:space="preserve">f(2, 2) = 2 * f(2, 1) </w:t>
+      <w:proofErr w:type="gramStart"/>
+      <w:r>
+        <w:rPr>
+          <w:rFonts w:ascii="Vazir" w:hAnsi="Vazir" w:cs="Vazir"/>
+          <w:sz w:val="24"/>
+          <w:szCs w:val="24"/>
+        </w:rPr>
+        <w:t>f(</w:t>
+      </w:r>
+      <w:proofErr w:type="gramEnd"/>
+      <w:r>
+        <w:rPr>
+          <w:rFonts w:ascii="Vazir" w:hAnsi="Vazir" w:cs="Vazir"/>
+          <w:sz w:val="24"/>
+          <w:szCs w:val="24"/>
+        </w:rPr>
+        <w:t xml:space="preserve">2, 2) = 2 * f(2, 1) </w:t>
       </w:r>
       <w:r>
         <w:rPr>
@@ -11397,22 +12884,6 @@
     <w:p>
       <w:pPr>
         <w:jc w:val="both"/>
-        <w:rPr>
-          <w:rFonts w:ascii="Vazir" w:hAnsi="Vazir" w:cs="Vazir"/>
-          <w:sz w:val="24"/>
-          <w:szCs w:val="24"/>
-          <w:rtl/>
-        </w:rPr>
-      </w:pPr>
-      <w:r>
-        <w:rPr>
-          <w:rFonts w:ascii="Vazir" w:hAnsi="Vazir" w:cs="Vazir"/>
-          <w:sz w:val="24"/>
-          <w:szCs w:val="24"/>
-        </w:rPr>
-        <w:t xml:space="preserve">f(2, 1) = </w:t>
-      </w:r>
-      <w:r>
         <w:rPr>
           <w:rFonts w:ascii="Vazir" w:hAnsi="Vazir" w:cs="Vazir"/>
           <w:b/>
@@ -11421,12 +12892,143 @@
           <w:sz w:val="36"/>
           <w:szCs w:val="36"/>
         </w:rPr>
+      </w:pPr>
+      <w:proofErr w:type="gramStart"/>
+      <w:r>
+        <w:rPr>
+          <w:rFonts w:ascii="Vazir" w:hAnsi="Vazir" w:cs="Vazir"/>
+          <w:sz w:val="24"/>
+          <w:szCs w:val="24"/>
+        </w:rPr>
+        <w:t>f(</w:t>
+      </w:r>
+      <w:proofErr w:type="gramEnd"/>
+      <w:r>
+        <w:rPr>
+          <w:rFonts w:ascii="Vazir" w:hAnsi="Vazir" w:cs="Vazir"/>
+          <w:sz w:val="24"/>
+          <w:szCs w:val="24"/>
+        </w:rPr>
+        <w:t xml:space="preserve">2, 1) = </w:t>
+      </w:r>
+      <w:r>
+        <w:rPr>
+          <w:rFonts w:ascii="Vazir" w:hAnsi="Vazir" w:cs="Vazir"/>
+          <w:b/>
+          <w:bCs/>
+          <w:color w:val="FF0000"/>
+          <w:sz w:val="36"/>
+          <w:szCs w:val="36"/>
+        </w:rPr>
         <w:t>2</w:t>
       </w:r>
     </w:p>
     <w:p>
       <w:pPr>
-        <w:bidi/>
+        <w:jc w:val="both"/>
+        <w:rPr>
+          <w:rFonts w:ascii="Vazir" w:hAnsi="Vazir" w:cs="Vazir"/>
+          <w:b/>
+          <w:bCs/>
+          <w:color w:val="FF0000"/>
+          <w:sz w:val="36"/>
+          <w:szCs w:val="36"/>
+        </w:rPr>
+      </w:pPr>
+    </w:p>
+    <w:p>
+      <w:pPr>
+        <w:jc w:val="both"/>
+        <w:rPr>
+          <w:rFonts w:ascii="Vazir" w:hAnsi="Vazir" w:cs="Vazir"/>
+          <w:b/>
+          <w:bCs/>
+          <w:color w:val="FF0000"/>
+          <w:sz w:val="36"/>
+          <w:szCs w:val="36"/>
+        </w:rPr>
+      </w:pPr>
+    </w:p>
+    <w:p>
+      <w:pPr>
+        <w:jc w:val="both"/>
+        <w:rPr>
+          <w:rFonts w:ascii="Vazir" w:hAnsi="Vazir" w:cs="Vazir"/>
+          <w:b/>
+          <w:bCs/>
+          <w:color w:val="FF0000"/>
+          <w:sz w:val="36"/>
+          <w:szCs w:val="36"/>
+        </w:rPr>
+      </w:pPr>
+    </w:p>
+    <w:p>
+      <w:pPr>
+        <w:jc w:val="both"/>
+        <w:rPr>
+          <w:rFonts w:ascii="Vazir" w:hAnsi="Vazir" w:cs="Vazir"/>
+          <w:b/>
+          <w:bCs/>
+          <w:color w:val="FF0000"/>
+          <w:sz w:val="36"/>
+          <w:szCs w:val="36"/>
+        </w:rPr>
+      </w:pPr>
+    </w:p>
+    <w:p>
+      <w:pPr>
+        <w:jc w:val="both"/>
+        <w:rPr>
+          <w:rFonts w:ascii="Vazir" w:hAnsi="Vazir" w:cs="Vazir"/>
+          <w:b/>
+          <w:bCs/>
+          <w:color w:val="FF0000"/>
+          <w:sz w:val="36"/>
+          <w:szCs w:val="36"/>
+        </w:rPr>
+      </w:pPr>
+    </w:p>
+    <w:p>
+      <w:pPr>
+        <w:jc w:val="both"/>
+        <w:rPr>
+          <w:rFonts w:ascii="Vazir" w:hAnsi="Vazir" w:cs="Vazir"/>
+          <w:b/>
+          <w:bCs/>
+          <w:color w:val="FF0000"/>
+          <w:sz w:val="36"/>
+          <w:szCs w:val="36"/>
+        </w:rPr>
+      </w:pPr>
+    </w:p>
+    <w:p>
+      <w:pPr>
+        <w:jc w:val="both"/>
+        <w:rPr>
+          <w:rFonts w:ascii="Vazir" w:hAnsi="Vazir" w:cs="Vazir"/>
+          <w:b/>
+          <w:bCs/>
+          <w:color w:val="FF0000"/>
+          <w:sz w:val="36"/>
+          <w:szCs w:val="36"/>
+        </w:rPr>
+      </w:pPr>
+    </w:p>
+    <w:p>
+      <w:pPr>
+        <w:jc w:val="both"/>
+        <w:rPr>
+          <w:rFonts w:ascii="Vazir" w:hAnsi="Vazir" w:cs="Vazir"/>
+          <w:b/>
+          <w:bCs/>
+          <w:color w:val="FF0000"/>
+          <w:sz w:val="36"/>
+          <w:szCs w:val="36"/>
+        </w:rPr>
+      </w:pPr>
+    </w:p>
+    <w:p>
+      <w:pPr>
         <w:jc w:val="both"/>
         <w:rPr>
           <w:rFonts w:ascii="Vazir" w:hAnsi="Vazir" w:cs="Vazir"/>
@@ -11452,7 +13054,7 @@
           <w:rtl/>
         </w:rPr>
       </w:pPr>
-      <w:bookmarkStart w:id="14" w:name="_Toc54776184"/>
+      <w:bookmarkStart w:id="15" w:name="_Toc54798068"/>
       <w:r>
         <w:rPr>
           <w:rFonts w:ascii="Vazir" w:hAnsi="Vazir" w:cs="Vazir" w:hint="cs"/>
@@ -11465,7 +13067,7 @@
         <w:lastRenderedPageBreak/>
         <w:t>جست و جو ها</w:t>
       </w:r>
-      <w:bookmarkEnd w:id="14"/>
+      <w:bookmarkEnd w:id="15"/>
     </w:p>
     <w:p>
       <w:pPr>
@@ -11511,7 +13113,7 @@
           <w:rtl/>
         </w:rPr>
       </w:pPr>
-      <w:bookmarkStart w:id="15" w:name="_Toc54776185"/>
+      <w:bookmarkStart w:id="16" w:name="_Toc54798069"/>
       <w:r>
         <w:rPr>
           <w:rFonts w:ascii="Vazir" w:hAnsi="Vazir" w:cs="Vazir" w:hint="cs"/>
@@ -11523,7 +13125,7 @@
         </w:rPr>
         <w:t>جست و جوی خطی</w:t>
       </w:r>
-      <w:bookmarkEnd w:id="15"/>
+      <w:bookmarkEnd w:id="16"/>
     </w:p>
     <w:p>
       <w:pPr>
@@ -11590,6 +13192,7 @@
         </w:rPr>
         <w:t xml:space="preserve">, </w:t>
       </w:r>
+      <w:proofErr w:type="gramStart"/>
       <w:r>
         <w:rPr>
           <w:color w:val="CD5C5C"/>
@@ -11604,7 +13207,16 @@
           <w:sz w:val="24"/>
           <w:szCs w:val="24"/>
         </w:rPr>
-        <w:t xml:space="preserve"> , </w:t>
+        <w:t xml:space="preserve"> ,</w:t>
+      </w:r>
+      <w:proofErr w:type="gramEnd"/>
+      <w:r>
+        <w:rPr>
+          <w:color w:val="FFFFFF"/>
+          <w:sz w:val="24"/>
+          <w:szCs w:val="24"/>
+        </w:rPr>
+        <w:t xml:space="preserve"> </w:t>
       </w:r>
       <w:r>
         <w:rPr>
@@ -11761,6 +13373,7 @@
         <w:t xml:space="preserve"> </w:t>
       </w:r>
       <w:proofErr w:type="spellStart"/>
+      <w:proofErr w:type="gramStart"/>
       <w:r>
         <w:rPr>
           <w:color w:val="FFFFFF"/>
@@ -11776,7 +13389,16 @@
           <w:sz w:val="24"/>
           <w:szCs w:val="24"/>
         </w:rPr>
-        <w:t xml:space="preserve">(ls, </w:t>
+        <w:t>(</w:t>
+      </w:r>
+      <w:proofErr w:type="gramEnd"/>
+      <w:r>
+        <w:rPr>
+          <w:color w:val="FFFFFF"/>
+          <w:sz w:val="24"/>
+          <w:szCs w:val="24"/>
+        </w:rPr>
+        <w:t xml:space="preserve">ls, </w:t>
       </w:r>
       <w:proofErr w:type="spellStart"/>
       <w:r>
@@ -12044,13 +13666,23 @@
         <w:t>i</w:t>
       </w:r>
       <w:proofErr w:type="spellEnd"/>
-      <w:r>
-        <w:rPr>
-          <w:color w:val="FFFFFF"/>
-          <w:sz w:val="24"/>
-          <w:szCs w:val="24"/>
-        </w:rPr>
-        <w:t xml:space="preserve">] , </w:t>
+      <w:proofErr w:type="gramStart"/>
+      <w:r>
+        <w:rPr>
+          <w:color w:val="FFFFFF"/>
+          <w:sz w:val="24"/>
+          <w:szCs w:val="24"/>
+        </w:rPr>
+        <w:t>] ,</w:t>
+      </w:r>
+      <w:proofErr w:type="gramEnd"/>
+      <w:r>
+        <w:rPr>
+          <w:color w:val="FFFFFF"/>
+          <w:sz w:val="24"/>
+          <w:szCs w:val="24"/>
+        </w:rPr>
+        <w:t xml:space="preserve"> </w:t>
       </w:r>
       <w:proofErr w:type="spellStart"/>
       <w:r>
@@ -12147,6 +13779,7 @@
         </w:rPr>
       </w:pPr>
       <w:proofErr w:type="spellStart"/>
+      <w:proofErr w:type="gramStart"/>
       <w:r>
         <w:rPr>
           <w:color w:val="FFFFFF"/>
@@ -12162,7 +13795,16 @@
           <w:sz w:val="24"/>
           <w:szCs w:val="24"/>
         </w:rPr>
-        <w:t>(data, -</w:t>
+        <w:t>(</w:t>
+      </w:r>
+      <w:proofErr w:type="gramEnd"/>
+      <w:r>
+        <w:rPr>
+          <w:color w:val="FFFFFF"/>
+          <w:sz w:val="24"/>
+          <w:szCs w:val="24"/>
+        </w:rPr>
+        <w:t>data, -</w:t>
       </w:r>
       <w:r>
         <w:rPr>
@@ -12203,7 +13845,7 @@
           <w:rtl/>
         </w:rPr>
       </w:pPr>
-      <w:bookmarkStart w:id="16" w:name="_Toc54776186"/>
+      <w:bookmarkStart w:id="17" w:name="_Toc54798070"/>
       <w:r>
         <w:rPr>
           <w:rFonts w:ascii="Vazir" w:hAnsi="Vazir" w:cs="Vazir" w:hint="cs"/>
@@ -12215,7 +13857,7 @@
         </w:rPr>
         <w:t>جست و جوی دودویی</w:t>
       </w:r>
-      <w:bookmarkEnd w:id="16"/>
+      <w:bookmarkEnd w:id="17"/>
     </w:p>
     <w:p>
       <w:pPr>
@@ -12282,6 +13924,7 @@
         </w:rPr>
         <w:t xml:space="preserve">, </w:t>
       </w:r>
+      <w:proofErr w:type="gramStart"/>
       <w:r>
         <w:rPr>
           <w:color w:val="CD5C5C"/>
@@ -12296,7 +13939,16 @@
           <w:sz w:val="24"/>
           <w:szCs w:val="24"/>
         </w:rPr>
-        <w:t xml:space="preserve"> , </w:t>
+        <w:t xml:space="preserve"> ,</w:t>
+      </w:r>
+      <w:proofErr w:type="gramEnd"/>
+      <w:r>
+        <w:rPr>
+          <w:color w:val="FFFFFF"/>
+          <w:sz w:val="24"/>
+          <w:szCs w:val="24"/>
+        </w:rPr>
+        <w:t xml:space="preserve"> </w:t>
       </w:r>
       <w:r>
         <w:rPr>
@@ -12453,6 +14105,7 @@
         <w:t xml:space="preserve"> </w:t>
       </w:r>
       <w:proofErr w:type="spellStart"/>
+      <w:proofErr w:type="gramStart"/>
       <w:r>
         <w:rPr>
           <w:color w:val="FFFFFF"/>
@@ -12468,7 +14121,16 @@
           <w:sz w:val="24"/>
           <w:szCs w:val="24"/>
         </w:rPr>
-        <w:t xml:space="preserve">(ls, </w:t>
+        <w:t>(</w:t>
+      </w:r>
+      <w:proofErr w:type="gramEnd"/>
+      <w:r>
+        <w:rPr>
+          <w:color w:val="FFFFFF"/>
+          <w:sz w:val="24"/>
+          <w:szCs w:val="24"/>
+        </w:rPr>
+        <w:t xml:space="preserve">ls, </w:t>
       </w:r>
       <w:proofErr w:type="spellStart"/>
       <w:r>
@@ -12523,6 +14185,7 @@
         <w:t xml:space="preserve">    </w:t>
       </w:r>
       <w:proofErr w:type="spellStart"/>
+      <w:proofErr w:type="gramStart"/>
       <w:r>
         <w:rPr>
           <w:color w:val="FFFFFF"/>
@@ -12532,6 +14195,7 @@
         <w:t>ls.sort</w:t>
       </w:r>
       <w:proofErr w:type="spellEnd"/>
+      <w:proofErr w:type="gramEnd"/>
       <w:r>
         <w:rPr>
           <w:color w:val="FFFFFF"/>
@@ -12676,6 +14340,7 @@
         </w:rPr>
         <w:t xml:space="preserve">    </w:t>
       </w:r>
+      <w:proofErr w:type="gramStart"/>
       <w:r>
         <w:rPr>
           <w:color w:val="F0E68C"/>
@@ -12690,7 +14355,16 @@
           <w:sz w:val="24"/>
           <w:szCs w:val="24"/>
         </w:rPr>
-        <w:t>(low &lt;= high):</w:t>
+        <w:t>(</w:t>
+      </w:r>
+      <w:proofErr w:type="gramEnd"/>
+      <w:r>
+        <w:rPr>
+          <w:color w:val="FFFFFF"/>
+          <w:sz w:val="24"/>
+          <w:szCs w:val="24"/>
+        </w:rPr>
+        <w:t>low &lt;= high):</w:t>
       </w:r>
     </w:p>
     <w:p>
@@ -13108,6 +14782,7 @@
         </w:rPr>
       </w:pPr>
       <w:proofErr w:type="spellStart"/>
+      <w:proofErr w:type="gramStart"/>
       <w:r>
         <w:rPr>
           <w:color w:val="FFFFFF"/>
@@ -13123,7 +14798,16 @@
           <w:sz w:val="24"/>
           <w:szCs w:val="24"/>
         </w:rPr>
-        <w:t xml:space="preserve">(data, </w:t>
+        <w:t>(</w:t>
+      </w:r>
+      <w:proofErr w:type="gramEnd"/>
+      <w:r>
+        <w:rPr>
+          <w:color w:val="FFFFFF"/>
+          <w:sz w:val="24"/>
+          <w:szCs w:val="24"/>
+        </w:rPr>
+        <w:t xml:space="preserve">data, </w:t>
       </w:r>
       <w:r>
         <w:rPr>
@@ -13164,7 +14848,7 @@
           <w:rtl/>
         </w:rPr>
       </w:pPr>
-      <w:bookmarkStart w:id="17" w:name="_Toc54776187"/>
+      <w:bookmarkStart w:id="18" w:name="_Toc54798071"/>
       <w:r>
         <w:rPr>
           <w:rFonts w:ascii="Vazir" w:hAnsi="Vazir" w:cs="Vazir" w:hint="cs"/>
@@ -13176,7 +14860,7 @@
         </w:rPr>
         <w:t>ماتریس اسپارس</w:t>
       </w:r>
-      <w:bookmarkEnd w:id="17"/>
+      <w:bookmarkEnd w:id="18"/>
     </w:p>
     <w:p>
       <w:pPr>
@@ -13936,7 +15620,7 @@
       </w:tblGrid>
       <w:tr>
         <w:trPr>
-          <w:trHeight w:val="503"/>
+          <w:trHeight w:val="540"/>
         </w:trPr>
         <w:tc>
           <w:tcPr>
@@ -15333,7 +17017,7 @@
           <w:rtl/>
         </w:rPr>
       </w:pPr>
-      <w:bookmarkStart w:id="18" w:name="_Toc54776188"/>
+      <w:bookmarkStart w:id="19" w:name="_Toc54798072"/>
       <w:r>
         <w:rPr>
           <w:rFonts w:ascii="Vazir" w:hAnsi="Vazir" w:cs="Vazir" w:hint="cs"/>
@@ -15345,7 +17029,7 @@
         </w:rPr>
         <w:t>مرتب سازی</w:t>
       </w:r>
-      <w:bookmarkEnd w:id="18"/>
+      <w:bookmarkEnd w:id="19"/>
     </w:p>
     <w:p>
       <w:pPr>
@@ -15361,7 +17045,7 @@
           <w:rtl/>
         </w:rPr>
       </w:pPr>
-      <w:bookmarkStart w:id="19" w:name="_Toc54776189"/>
+      <w:bookmarkStart w:id="20" w:name="_Toc54798073"/>
       <w:r>
         <w:rPr>
           <w:rFonts w:ascii="Vazir" w:hAnsi="Vazir" w:cs="Vazir" w:hint="cs"/>
@@ -15373,7 +17057,7 @@
         </w:rPr>
         <w:t>مرتب سازی انتخابی</w:t>
       </w:r>
-      <w:bookmarkEnd w:id="19"/>
+      <w:bookmarkEnd w:id="20"/>
       <w:r>
         <w:rPr>
           <w:rFonts w:ascii="Vazir" w:hAnsi="Vazir" w:cs="Vazir" w:hint="cs"/>
@@ -16437,18 +18121,6 @@
         </w:rPr>
         <w:t> </w:t>
       </w:r>
-    </w:p>
-    <w:p>
-      <w:pPr>
-        <w:bidi/>
-        <w:jc w:val="both"/>
-        <w:rPr>
-          <w:rFonts w:ascii="Vazir" w:hAnsi="Vazir" w:cs="Vazir"/>
-          <w:sz w:val="24"/>
-          <w:szCs w:val="24"/>
-          <w:rtl/>
-        </w:rPr>
-      </w:pPr>
     </w:p>
     <w:p>
       <w:pPr>
@@ -19454,7 +21126,7 @@
     <w:autoRedefine/>
     <w:uiPriority w:val="39"/>
     <w:unhideWhenUsed/>
-    <w:rsid w:val="00607FB7"/>
+    <w:rsid w:val="009C4219"/>
     <w:pPr>
       <w:tabs>
         <w:tab w:val="right" w:leader="dot" w:pos="9350"/>

</xml_diff>